<commit_message>
Mise a jour documentation 	+ Ajout d'un fichier .pdf pour la documentation
</commit_message>
<xml_diff>
--- a/qlocktwo/doc/SEEMULLER_Julien_M306_Documentation.docx
+++ b/qlocktwo/doc/SEEMULLER_Julien_M306_Documentation.docx
@@ -129,7 +129,6 @@
                       </w:rPr>
                       <w:t xml:space="preserve">Horloge </w:t>
                     </w:r>
-                    <w:proofErr w:type="spellStart"/>
                     <w:r>
                       <w:rPr>
                         <w:rFonts w:ascii="Franklin Gothic Book" w:eastAsiaTheme="majorEastAsia" w:hAnsi="Franklin Gothic Book" w:cstheme="majorBidi"/>
@@ -139,7 +138,6 @@
                       </w:rPr>
                       <w:t>qlocktwo</w:t>
                     </w:r>
-                    <w:proofErr w:type="spellEnd"/>
                   </w:p>
                 </w:sdtContent>
               </w:sdt>
@@ -250,11 +248,8 @@
                   </w:rPr>
                   <w:alias w:val="Date "/>
                   <w:id w:val="13406932"/>
-                  <w:placeholder>
-                    <w:docPart w:val="8C3B0F4B031549EB927B1AB478A604F8"/>
-                  </w:placeholder>
                   <w:dataBinding w:prefixMappings="xmlns:ns0='http://schemas.microsoft.com/office/2006/coverPageProps'" w:xpath="/ns0:CoverPageProperties[1]/ns0:PublishDate[1]" w:storeItemID="{55AF091B-3C7A-41E3-B477-F2FDAA23CFDA}"/>
-                  <w:date w:fullDate="2015-02-03T00:00:00Z">
+                  <w:date w:fullDate="2015-04-21T00:00:00Z">
                     <w:dateFormat w:val="dd/MM/yyyy"/>
                     <w:lid w:val="fr-FR"/>
                     <w:storeMappedDataAs w:val="dateTime"/>
@@ -275,7 +270,7 @@
                         <w:color w:val="4F81BD" w:themeColor="accent1"/>
                         <w:lang w:val="fr-FR"/>
                       </w:rPr>
-                      <w:t>03/02/2015</w:t>
+                      <w:t>21/04/2015</w:t>
                     </w:r>
                   </w:p>
                 </w:sdtContent>
@@ -346,7 +341,7 @@
                         </pic:cNvPicPr>
                       </pic:nvPicPr>
                       <pic:blipFill rotWithShape="1">
-                        <a:blip r:embed="rId8" cstate="print">
+                        <a:blip r:embed="rId10" cstate="print">
                           <a:extLst>
                             <a:ext uri="{28A0092B-C50C-407E-A947-70E740481C1C}">
                               <a14:useLocalDpi xmlns:a14="http://schemas.microsoft.com/office/drawing/2010/main" val="0"/>
@@ -1709,23 +1704,7 @@
         <w:t xml:space="preserve"> </w:t>
       </w:r>
       <w:r>
-        <w:t>« </w:t>
-      </w:r>
-      <w:proofErr w:type="spellStart"/>
-      <w:r>
-        <w:t>qlocktwo</w:t>
-      </w:r>
-      <w:proofErr w:type="spellEnd"/>
-      <w:r>
-        <w:t> » en HTML5 &amp; JavaScript. La particularité de cette dernière est que le temps n’est pas représenté à l’aide d’aiguilles ou de nombres, mais à l’aide de mots disposés dans un ordre précis. J’utiliserais comme modèle la version française de la « </w:t>
-      </w:r>
-      <w:proofErr w:type="spellStart"/>
-      <w:r>
-        <w:t>qlocktwo</w:t>
-      </w:r>
-      <w:proofErr w:type="spellEnd"/>
-      <w:r>
-        <w:t xml:space="preserve"> ». J’ai pour objectif personnel de rendre la réplique la plus fidèle possible au design original de l’horloge. </w:t>
+        <w:t xml:space="preserve">« qlocktwo » en HTML5 &amp; JavaScript. La particularité de cette dernière est que le temps n’est pas représenté à l’aide d’aiguilles ou de nombres, mais à l’aide de mots disposés dans un ordre précis. J’utiliserais comme modèle la version française de la « qlocktwo ». J’ai pour objectif personnel de rendre la réplique la plus fidèle possible au design original de l’horloge. </w:t>
       </w:r>
     </w:p>
     <w:p>
@@ -1788,7 +1767,7 @@
                     </pic:cNvPicPr>
                   </pic:nvPicPr>
                   <pic:blipFill>
-                    <a:blip r:embed="rId9" cstate="print">
+                    <a:blip r:embed="rId11" cstate="print">
                       <a:extLst>
                         <a:ext uri="{28A0092B-C50C-407E-A947-70E740481C1C}">
                           <a14:useLocalDpi xmlns:a14="http://schemas.microsoft.com/office/drawing/2010/main" val="0"/>
@@ -1826,15 +1805,7 @@
         </w:drawing>
       </w:r>
       <w:r>
-        <w:t>Le fonctionnement d’une horloge « </w:t>
-      </w:r>
-      <w:proofErr w:type="spellStart"/>
-      <w:r>
-        <w:t>qlocktwo</w:t>
-      </w:r>
-      <w:proofErr w:type="spellEnd"/>
-      <w:r>
-        <w:t> » est</w:t>
+        <w:t>Le fonctionnement d’une horloge « qlocktwo » est</w:t>
       </w:r>
       <w:r>
         <w:t xml:space="preserve"> plutôt intuitif, L'affichage de l'heure en toutes lettres change toutes les cinq minutes. Les quatre spots lumineux aux coins affichent les </w:t>
@@ -1886,15 +1857,7 @@
         <w:t xml:space="preserve"> originale</w:t>
       </w:r>
       <w:r>
-        <w:t xml:space="preserve"> utilise des </w:t>
-      </w:r>
-      <w:proofErr w:type="spellStart"/>
-      <w:r>
-        <w:t>LEDs</w:t>
-      </w:r>
-      <w:proofErr w:type="spellEnd"/>
-      <w:r>
-        <w:t xml:space="preserve"> pour mettre </w:t>
+        <w:t xml:space="preserve"> utilise des LEDs pour mettre </w:t>
       </w:r>
       <w:r>
         <w:t>en valeurs les mots à afficher</w:t>
@@ -2072,13 +2035,8 @@
         <w:t>lettres</w:t>
       </w:r>
       <w:r>
-        <w:t xml:space="preserve"> de la version française de la </w:t>
-      </w:r>
-      <w:proofErr w:type="spellStart"/>
-      <w:r>
-        <w:t>qlocktwo</w:t>
-      </w:r>
-      <w:proofErr w:type="spellEnd"/>
+        <w:t xml:space="preserve"> de la version française de la qlocktwo</w:t>
+      </w:r>
       <w:r>
         <w:t>.</w:t>
       </w:r>
@@ -2149,7 +2107,7 @@
                     </pic:cNvPicPr>
                   </pic:nvPicPr>
                   <pic:blipFill rotWithShape="1">
-                    <a:blip r:embed="rId10">
+                    <a:blip r:embed="rId12">
                       <a:extLst>
                         <a:ext uri="{28A0092B-C50C-407E-A947-70E740481C1C}">
                           <a14:useLocalDpi xmlns:a14="http://schemas.microsoft.com/office/drawing/2010/main" val="0"/>
@@ -2168,7 +2126,7 @@
                       <a:avLst/>
                     </a:prstGeom>
                     <a:noFill/>
-                    <a:ln w="12700">
+                    <a:ln w="6350" cmpd="sng">
                       <a:solidFill>
                         <a:schemeClr val="tx1">
                           <a:lumMod val="95000"/>
@@ -2217,6 +2175,246 @@
         <w:pStyle w:val="Titre2"/>
       </w:pPr>
       <w:r>
+        <w:rPr>
+          <w:noProof/>
+          <w:lang w:eastAsia="fr-CH"/>
+        </w:rPr>
+        <mc:AlternateContent>
+          <mc:Choice Requires="wpg">
+            <w:drawing>
+              <wp:anchor distT="0" distB="0" distL="114300" distR="114300" simplePos="0" relativeHeight="251664384" behindDoc="0" locked="0" layoutInCell="1" allowOverlap="1" wp14:anchorId="7E177D94" wp14:editId="663994F1">
+                <wp:simplePos x="0" y="0"/>
+                <wp:positionH relativeFrom="column">
+                  <wp:posOffset>226695</wp:posOffset>
+                </wp:positionH>
+                <wp:positionV relativeFrom="paragraph">
+                  <wp:posOffset>412750</wp:posOffset>
+                </wp:positionV>
+                <wp:extent cx="5045075" cy="1804670"/>
+                <wp:effectExtent l="19050" t="19050" r="22225" b="24130"/>
+                <wp:wrapTopAndBottom/>
+                <wp:docPr id="5" name="Groupe 5"/>
+                <wp:cNvGraphicFramePr/>
+                <a:graphic xmlns:a="http://schemas.openxmlformats.org/drawingml/2006/main">
+                  <a:graphicData uri="http://schemas.microsoft.com/office/word/2010/wordprocessingGroup">
+                    <wpg:wgp>
+                      <wpg:cNvGrpSpPr/>
+                      <wpg:grpSpPr>
+                        <a:xfrm>
+                          <a:off x="0" y="0"/>
+                          <a:ext cx="5045075" cy="1804670"/>
+                          <a:chOff x="0" y="0"/>
+                          <a:chExt cx="5756744" cy="2059388"/>
+                        </a:xfrm>
+                      </wpg:grpSpPr>
+                      <pic:pic xmlns:pic="http://schemas.openxmlformats.org/drawingml/2006/picture">
+                        <pic:nvPicPr>
+                          <pic:cNvPr id="4" name="Image 4" descr="C:\Users\SEEMULLERJ_INFO\Desktop\schema.PNG"/>
+                          <pic:cNvPicPr>
+                            <a:picLocks noChangeAspect="1"/>
+                          </pic:cNvPicPr>
+                        </pic:nvPicPr>
+                        <pic:blipFill>
+                          <a:blip r:embed="rId13">
+                            <a:extLst>
+                              <a:ext uri="{28A0092B-C50C-407E-A947-70E740481C1C}">
+                                <a14:useLocalDpi xmlns:a14="http://schemas.microsoft.com/office/drawing/2010/main" val="0"/>
+                              </a:ext>
+                            </a:extLst>
+                          </a:blip>
+                          <a:srcRect/>
+                          <a:stretch>
+                            <a:fillRect/>
+                          </a:stretch>
+                        </pic:blipFill>
+                        <pic:spPr bwMode="auto">
+                          <a:xfrm>
+                            <a:off x="0" y="0"/>
+                            <a:ext cx="5756744" cy="2059388"/>
+                          </a:xfrm>
+                          <a:prstGeom prst="rect">
+                            <a:avLst/>
+                          </a:prstGeom>
+                          <a:noFill/>
+                          <a:ln w="6350">
+                            <a:solidFill>
+                              <a:schemeClr val="tx1"/>
+                            </a:solidFill>
+                          </a:ln>
+                        </pic:spPr>
+                      </pic:pic>
+                      <wps:wsp>
+                        <wps:cNvPr id="307" name="Zone de texte 2"/>
+                        <wps:cNvSpPr txBox="1">
+                          <a:spLocks noChangeArrowheads="1"/>
+                        </wps:cNvSpPr>
+                        <wps:spPr bwMode="auto">
+                          <a:xfrm>
+                            <a:off x="2274073" y="628153"/>
+                            <a:ext cx="1701165" cy="452755"/>
+                          </a:xfrm>
+                          <a:prstGeom prst="rect">
+                            <a:avLst/>
+                          </a:prstGeom>
+                          <a:solidFill>
+                            <a:srgbClr val="FFFFFF"/>
+                          </a:solidFill>
+                          <a:ln w="19050">
+                            <a:solidFill>
+                              <a:srgbClr val="000000"/>
+                            </a:solidFill>
+                            <a:miter lim="800000"/>
+                            <a:headEnd/>
+                            <a:tailEnd/>
+                          </a:ln>
+                        </wps:spPr>
+                        <wps:txbx>
+                          <w:txbxContent>
+                            <w:p>
+                              <w:pPr>
+                                <w:pStyle w:val="Sansinterligne"/>
+                                <w:jc w:val="center"/>
+                                <w:rPr>
+                                  <w:rFonts w:ascii="Arial Narrow" w:hAnsi="Arial Narrow"/>
+                                  <w:b/>
+                                  <w:sz w:val="20"/>
+                                  <w:szCs w:val="20"/>
+                                </w:rPr>
+                              </w:pPr>
+                              <w:r>
+                                <w:rPr>
+                                  <w:rFonts w:ascii="Arial Narrow" w:hAnsi="Arial Narrow"/>
+                                  <w:b/>
+                                  <w:sz w:val="20"/>
+                                  <w:szCs w:val="20"/>
+                                </w:rPr>
+                                <w:t xml:space="preserve">Changement du style </w:t>
+                              </w:r>
+                            </w:p>
+                            <w:p>
+                              <w:pPr>
+                                <w:pStyle w:val="Sansinterligne"/>
+                                <w:jc w:val="center"/>
+                                <w:rPr>
+                                  <w:rFonts w:ascii="Arial Narrow" w:hAnsi="Arial Narrow"/>
+                                  <w:b/>
+                                  <w:sz w:val="20"/>
+                                  <w:szCs w:val="20"/>
+                                </w:rPr>
+                              </w:pPr>
+                              <w:r>
+                                <w:rPr>
+                                  <w:rFonts w:ascii="Arial Narrow" w:hAnsi="Arial Narrow"/>
+                                  <w:b/>
+                                  <w:sz w:val="20"/>
+                                  <w:szCs w:val="20"/>
+                                </w:rPr>
+                                <w:t>des lettres et des coins</w:t>
+                              </w:r>
+                            </w:p>
+                          </w:txbxContent>
+                        </wps:txbx>
+                        <wps:bodyPr rot="0" vert="horz" wrap="square" lIns="91440" tIns="45720" rIns="91440" bIns="45720" anchor="t" anchorCtr="0">
+                          <a:noAutofit/>
+                        </wps:bodyPr>
+                      </wps:wsp>
+                    </wpg:wgp>
+                  </a:graphicData>
+                </a:graphic>
+                <wp14:sizeRelH relativeFrom="margin">
+                  <wp14:pctWidth>0</wp14:pctWidth>
+                </wp14:sizeRelH>
+                <wp14:sizeRelV relativeFrom="margin">
+                  <wp14:pctHeight>0</wp14:pctHeight>
+                </wp14:sizeRelV>
+              </wp:anchor>
+            </w:drawing>
+          </mc:Choice>
+          <mc:Fallback>
+            <w:pict>
+              <v:group id="Groupe 5" o:spid="_x0000_s1026" style="position:absolute;left:0;text-align:left;margin-left:17.85pt;margin-top:32.5pt;width:397.25pt;height:142.1pt;z-index:251664384;mso-width-relative:margin;mso-height-relative:margin" coordsize="57567,20593" o:gfxdata="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">
+                <v:shapetype id="_x0000_t75" coordsize="21600,21600" o:spt="75" o:preferrelative="t" path="m@4@5l@4@11@9@11@9@5xe" filled="f" stroked="f">
+                  <v:stroke joinstyle="miter"/>
+                  <v:formulas>
+                    <v:f eqn="if lineDrawn pixelLineWidth 0"/>
+                    <v:f eqn="sum @0 1 0"/>
+                    <v:f eqn="sum 0 0 @1"/>
+                    <v:f eqn="prod @2 1 2"/>
+                    <v:f eqn="prod @3 21600 pixelWidth"/>
+                    <v:f eqn="prod @3 21600 pixelHeight"/>
+                    <v:f eqn="sum @0 0 1"/>
+                    <v:f eqn="prod @6 1 2"/>
+                    <v:f eqn="prod @7 21600 pixelWidth"/>
+                    <v:f eqn="sum @8 21600 0"/>
+                    <v:f eqn="prod @7 21600 pixelHeight"/>
+                    <v:f eqn="sum @10 21600 0"/>
+                  </v:formulas>
+                  <v:path o:extrusionok="f" gradientshapeok="t" o:connecttype="rect"/>
+                  <o:lock v:ext="edit" aspectratio="t"/>
+                </v:shapetype>
+                <v:shape id="Image 4" o:spid="_x0000_s1027" type="#_x0000_t75" style="position:absolute;width:57567;height:20593;visibility:visible;mso-wrap-style:square" o:gfxdata="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" stroked="t" strokecolor="black [3213]" strokeweight=".5pt">
+                  <v:imagedata r:id="rId14" o:title="schema"/>
+                  <v:path arrowok="t"/>
+                </v:shape>
+                <v:shapetype id="_x0000_t202" coordsize="21600,21600" o:spt="202" path="m,l,21600r21600,l21600,xe">
+                  <v:stroke joinstyle="miter"/>
+                  <v:path gradientshapeok="t" o:connecttype="rect"/>
+                </v:shapetype>
+                <v:shape id="Zone de texte 2" o:spid="_x0000_s1028" type="#_x0000_t202" style="position:absolute;left:22740;top:6281;width:17012;height:4528;visibility:visible;mso-wrap-style:square;v-text-anchor:top" o:gfxdata="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" strokeweight="1.5pt">
+                  <v:textbox>
+                    <w:txbxContent>
+                      <w:p>
+                        <w:pPr>
+                          <w:pStyle w:val="Sansinterligne"/>
+                          <w:jc w:val="center"/>
+                          <w:rPr>
+                            <w:rFonts w:ascii="Arial Narrow" w:hAnsi="Arial Narrow"/>
+                            <w:b/>
+                            <w:sz w:val="20"/>
+                            <w:szCs w:val="20"/>
+                          </w:rPr>
+                        </w:pPr>
+                        <w:r>
+                          <w:rPr>
+                            <w:rFonts w:ascii="Arial Narrow" w:hAnsi="Arial Narrow"/>
+                            <w:b/>
+                            <w:sz w:val="20"/>
+                            <w:szCs w:val="20"/>
+                          </w:rPr>
+                          <w:t xml:space="preserve">Changement du style </w:t>
+                        </w:r>
+                      </w:p>
+                      <w:p>
+                        <w:pPr>
+                          <w:pStyle w:val="Sansinterligne"/>
+                          <w:jc w:val="center"/>
+                          <w:rPr>
+                            <w:rFonts w:ascii="Arial Narrow" w:hAnsi="Arial Narrow"/>
+                            <w:b/>
+                            <w:sz w:val="20"/>
+                            <w:szCs w:val="20"/>
+                          </w:rPr>
+                        </w:pPr>
+                        <w:r>
+                          <w:rPr>
+                            <w:rFonts w:ascii="Arial Narrow" w:hAnsi="Arial Narrow"/>
+                            <w:b/>
+                            <w:sz w:val="20"/>
+                            <w:szCs w:val="20"/>
+                          </w:rPr>
+                          <w:t>des lettres et des coins</w:t>
+                        </w:r>
+                      </w:p>
+                    </w:txbxContent>
+                  </v:textbox>
+                </v:shape>
+                <w10:wrap type="topAndBottom"/>
+              </v:group>
+            </w:pict>
+          </mc:Fallback>
+        </mc:AlternateContent>
+      </w:r>
+      <w:r>
         <w:t>Schéma de fonctionnement</w:t>
       </w:r>
     </w:p>
@@ -2234,6 +2432,36 @@
         </w:rPr>
       </w:pPr>
       <w:r>
+        <w:t>L’horloge est mise à jour chaque secondes pour permettre un affichage de l’heure précis.</w:t>
+      </w:r>
+      <w:r>
+        <w:t xml:space="preserve"> On réinitialise la matrice chaque seconde pour éviter des bugs graphiques tels que l’affichage de lettres précédemment allumées mais qui ne sont actuellement plus </w:t>
+      </w:r>
+      <w:r>
+        <w:t>pertinentes</w:t>
+      </w:r>
+      <w:r>
+        <w:t>.</w:t>
+      </w:r>
+      <w:r>
+        <w:t xml:space="preserve"> Grâce à cette méthode, il est envisageable de créer</w:t>
+      </w:r>
+      <w:r>
+        <w:t xml:space="preserve"> un mode affichant les secondes actuelles, comme présent dans l’horloge « qlocktwo</w:t>
+      </w:r>
+      <w:r>
+        <w:t xml:space="preserve"> </w:t>
+      </w:r>
+      <w:r>
+        <w:t>»</w:t>
+      </w:r>
+      <w:r>
+        <w:t xml:space="preserve"> originale</w:t>
+      </w:r>
+      <w:r>
+        <w:t>.</w:t>
+      </w:r>
+      <w:r>
         <w:br w:type="page"/>
       </w:r>
     </w:p>
@@ -2290,15 +2518,7 @@
     </w:p>
     <w:p>
       <w:r>
-        <w:t>Le langage actuellement utilisé sera stocké dans un tableau nommé « </w:t>
-      </w:r>
-      <w:proofErr w:type="spellStart"/>
-      <w:r>
-        <w:t>arrayLanguage</w:t>
-      </w:r>
-      <w:proofErr w:type="spellEnd"/>
-      <w:r>
-        <w:t> », ce tableau multidimensionnel contient  les lettres qui seront affichées par la suite.</w:t>
+        <w:t>Le langage actuellement utilisé sera stocké dans un tableau nommé « arrayLanguage », ce tableau multidimensionnel contient  les lettres qui seront affichées par la suite.</w:t>
       </w:r>
       <w:r>
         <w:t xml:space="preserve"> Le tableau pourrait ressembler à ceci :</w:t>
@@ -2340,13 +2560,8 @@
       <w:pPr>
         <w:pStyle w:val="Code"/>
       </w:pPr>
-      <w:proofErr w:type="spellStart"/>
-      <w:r>
-        <w:t>arrayLetters</w:t>
-      </w:r>
-      <w:proofErr w:type="spellEnd"/>
-      <w:r>
-        <w:t xml:space="preserve"> = [</w:t>
+      <w:r>
+        <w:t>arrayLetters = [</w:t>
       </w:r>
     </w:p>
     <w:p>
@@ -2432,9 +2647,18 @@
     <w:p>
       <w:pPr>
         <w:pStyle w:val="Code"/>
-      </w:pPr>
-      <w:r>
-        <w:t xml:space="preserve">    ];</w:t>
+        <w:rPr>
+          <w:lang w:val="fr-CH"/>
+        </w:rPr>
+      </w:pPr>
+      <w:r>
+        <w:t xml:space="preserve">    </w:t>
+      </w:r>
+      <w:r>
+        <w:rPr>
+          <w:lang w:val="fr-CH"/>
+        </w:rPr>
+        <w:t>];</w:t>
       </w:r>
     </w:p>
     <w:p>
@@ -2486,15 +2710,7 @@
         <w:t>leur</w:t>
       </w:r>
       <w:r>
-        <w:t xml:space="preserve"> assigne un style « </w:t>
-      </w:r>
-      <w:proofErr w:type="spellStart"/>
-      <w:r>
-        <w:t>letterBox</w:t>
-      </w:r>
-      <w:proofErr w:type="spellEnd"/>
-      <w:r>
-        <w:t xml:space="preserve"> » et une classe </w:t>
+        <w:t xml:space="preserve"> assigne un style « letterBox » et une classe </w:t>
       </w:r>
       <w:r>
         <w:t>formée</w:t>
@@ -2538,7 +2754,7 @@
         <w:pBdr>
           <w:left w:val="single" w:sz="4" w:space="18" w:color="auto"/>
         </w:pBdr>
-        <w:ind w:left="0"/>
+        <w:ind w:left="708"/>
         <w:rPr>
           <w:lang w:val="fr-CH"/>
         </w:rPr>
@@ -2562,38 +2778,16 @@
         <w:pBdr>
           <w:left w:val="single" w:sz="4" w:space="18" w:color="auto"/>
         </w:pBdr>
-        <w:ind w:left="0"/>
-        <w:rPr>
-          <w:lang w:val="fr-CH"/>
-        </w:rPr>
-      </w:pPr>
-      <w:proofErr w:type="gramStart"/>
-      <w:r>
-        <w:rPr>
-          <w:lang w:val="fr-CH"/>
-        </w:rPr>
-        <w:t>for</w:t>
-      </w:r>
-      <w:proofErr w:type="gramEnd"/>
-      <w:r>
-        <w:rPr>
-          <w:lang w:val="fr-CH"/>
-        </w:rPr>
-        <w:t xml:space="preserve"> (i = 0; i &lt; </w:t>
-      </w:r>
-      <w:proofErr w:type="spellStart"/>
-      <w:r>
-        <w:rPr>
-          <w:lang w:val="fr-CH"/>
-        </w:rPr>
-        <w:t>arrayLetters.length</w:t>
-      </w:r>
-      <w:proofErr w:type="spellEnd"/>
-      <w:r>
-        <w:rPr>
-          <w:lang w:val="fr-CH"/>
-        </w:rPr>
-        <w:t>; i++) {</w:t>
+        <w:ind w:left="708"/>
+        <w:rPr>
+          <w:lang w:val="fr-CH"/>
+        </w:rPr>
+      </w:pPr>
+      <w:r>
+        <w:rPr>
+          <w:lang w:val="fr-CH"/>
+        </w:rPr>
+        <w:t>for (i = 0; i &lt; arrayLetters.length; i++) {</w:t>
       </w:r>
     </w:p>
     <w:p>
@@ -2602,7 +2796,7 @@
         <w:pBdr>
           <w:left w:val="single" w:sz="4" w:space="18" w:color="auto"/>
         </w:pBdr>
-        <w:ind w:left="0"/>
+        <w:ind w:left="708"/>
         <w:rPr>
           <w:lang w:val="fr-CH"/>
         </w:rPr>
@@ -2613,47 +2807,11 @@
         </w:rPr>
         <w:t xml:space="preserve">  </w:t>
       </w:r>
-      <w:proofErr w:type="gramStart"/>
-      <w:r>
-        <w:rPr>
-          <w:lang w:val="fr-CH"/>
-        </w:rPr>
-        <w:t>for</w:t>
-      </w:r>
-      <w:proofErr w:type="gramEnd"/>
-      <w:r>
-        <w:rPr>
-          <w:lang w:val="fr-CH"/>
-        </w:rPr>
-        <w:t xml:space="preserve"> (j = 0; j &lt; </w:t>
-      </w:r>
-      <w:proofErr w:type="spellStart"/>
-      <w:r>
-        <w:rPr>
-          <w:lang w:val="fr-CH"/>
-        </w:rPr>
-        <w:t>arrayLetters</w:t>
-      </w:r>
-      <w:proofErr w:type="spellEnd"/>
-      <w:r>
-        <w:rPr>
-          <w:lang w:val="fr-CH"/>
-        </w:rPr>
-        <w:t>[i].</w:t>
-      </w:r>
-      <w:proofErr w:type="spellStart"/>
-      <w:r>
-        <w:rPr>
-          <w:lang w:val="fr-CH"/>
-        </w:rPr>
-        <w:t>length</w:t>
-      </w:r>
-      <w:proofErr w:type="spellEnd"/>
-      <w:r>
-        <w:rPr>
-          <w:lang w:val="fr-CH"/>
-        </w:rPr>
-        <w:t>; j++) {</w:t>
+      <w:r>
+        <w:rPr>
+          <w:lang w:val="fr-CH"/>
+        </w:rPr>
+        <w:t>for (j = 0; j &lt; arrayLetters[i].length; j++) {</w:t>
       </w:r>
     </w:p>
     <w:p>
@@ -2662,7 +2820,7 @@
         <w:pBdr>
           <w:left w:val="single" w:sz="4" w:space="18" w:color="auto"/>
         </w:pBdr>
-        <w:ind w:left="0"/>
+        <w:ind w:left="708"/>
         <w:rPr>
           <w:lang w:val="fr-CH"/>
         </w:rPr>
@@ -2679,53 +2837,65 @@
         </w:rPr>
         <w:t>$("#matrix").</w:t>
       </w:r>
-      <w:proofErr w:type="gramStart"/>
-      <w:r>
-        <w:rPr>
-          <w:lang w:val="fr-CH"/>
-        </w:rPr>
-        <w:t>append(</w:t>
-      </w:r>
-      <w:proofErr w:type="gramEnd"/>
-      <w:r>
-        <w:rPr>
-          <w:lang w:val="fr-CH"/>
-        </w:rPr>
-        <w:t>"&lt;div class=\"</w:t>
-      </w:r>
-      <w:proofErr w:type="spellStart"/>
-      <w:r>
-        <w:rPr>
-          <w:lang w:val="fr-CH"/>
-        </w:rPr>
-        <w:t>letterBox</w:t>
-      </w:r>
-      <w:proofErr w:type="spellEnd"/>
-      <w:r>
-        <w:rPr>
-          <w:lang w:val="fr-CH"/>
-        </w:rPr>
-        <w:t>" + " " + i + j</w:t>
-      </w:r>
-      <w:r>
-        <w:rPr>
-          <w:lang w:val="fr-CH"/>
-        </w:rPr>
-        <w:t xml:space="preserve"> + "\"&gt;" + </w:t>
-      </w:r>
-      <w:proofErr w:type="spellStart"/>
-      <w:r>
-        <w:rPr>
-          <w:lang w:val="fr-CH"/>
-        </w:rPr>
-        <w:t>arrayLetters</w:t>
-      </w:r>
-      <w:proofErr w:type="spellEnd"/>
-      <w:r>
-        <w:rPr>
-          <w:lang w:val="fr-CH"/>
-        </w:rPr>
-        <w:t>[i][j] +</w:t>
+      <w:r>
+        <w:rPr>
+          <w:lang w:val="fr-CH"/>
+        </w:rPr>
+        <w:t>append("&lt;div class=\"letterBox"+" "+</w:t>
+      </w:r>
+      <w:r>
+        <w:rPr>
+          <w:lang w:val="fr-CH"/>
+        </w:rPr>
+        <w:t xml:space="preserve"> </w:t>
+      </w:r>
+      <w:r>
+        <w:rPr>
+          <w:lang w:val="fr-CH"/>
+        </w:rPr>
+        <w:t>i</w:t>
+      </w:r>
+      <w:r>
+        <w:rPr>
+          <w:lang w:val="fr-CH"/>
+        </w:rPr>
+        <w:t xml:space="preserve"> </w:t>
+      </w:r>
+      <w:r>
+        <w:rPr>
+          <w:lang w:val="fr-CH"/>
+        </w:rPr>
+        <w:t>+</w:t>
+      </w:r>
+      <w:r>
+        <w:rPr>
+          <w:lang w:val="fr-CH"/>
+        </w:rPr>
+        <w:t xml:space="preserve"> </w:t>
+      </w:r>
+      <w:r>
+        <w:rPr>
+          <w:lang w:val="fr-CH"/>
+        </w:rPr>
+        <w:t>j</w:t>
+      </w:r>
+      <w:r>
+        <w:rPr>
+          <w:lang w:val="fr-CH"/>
+        </w:rPr>
+        <w:t xml:space="preserve"> </w:t>
+      </w:r>
+      <w:r>
+        <w:rPr>
+          <w:lang w:val="fr-CH"/>
+        </w:rPr>
+        <w:t xml:space="preserve">+"\"&gt;"+ </w:t>
+      </w:r>
+      <w:r>
+        <w:rPr>
+          <w:lang w:val="fr-CH"/>
+        </w:rPr>
+        <w:t>arrayLetters[i][j] +</w:t>
       </w:r>
       <w:r>
         <w:rPr>
@@ -2740,7 +2910,10 @@
         <w:pBdr>
           <w:left w:val="single" w:sz="4" w:space="18" w:color="auto"/>
         </w:pBdr>
-        <w:ind w:left="0"/>
+        <w:ind w:left="708"/>
+        <w:rPr>
+          <w:lang w:val="fr-CH"/>
+        </w:rPr>
       </w:pPr>
       <w:r>
         <w:rPr>
@@ -2749,6 +2922,9 @@
         <w:t xml:space="preserve">  </w:t>
       </w:r>
       <w:r>
+        <w:rPr>
+          <w:lang w:val="fr-CH"/>
+        </w:rPr>
         <w:t>}</w:t>
       </w:r>
     </w:p>
@@ -2758,94 +2934,1712 @@
         <w:pBdr>
           <w:left w:val="single" w:sz="4" w:space="18" w:color="auto"/>
         </w:pBdr>
-        <w:ind w:left="0"/>
-      </w:pPr>
-      <w:r>
+        <w:ind w:left="708"/>
+        <w:rPr>
+          <w:lang w:val="fr-CH"/>
+        </w:rPr>
+      </w:pPr>
+      <w:r>
+        <w:rPr>
+          <w:lang w:val="fr-CH"/>
+        </w:rPr>
         <w:t>}</w:t>
       </w:r>
     </w:p>
     <w:p>
-      <w:pPr>
-        <w:spacing w:before="200"/>
-      </w:pPr>
-      <w:r>
-        <w:t xml:space="preserve">La </w:t>
-      </w:r>
-      <w:bookmarkStart w:id="6" w:name="_GoBack"/>
+      <w:r>
+        <w:rPr>
+          <w:noProof/>
+          <w:lang w:eastAsia="fr-CH"/>
+        </w:rPr>
+        <w:drawing>
+          <wp:anchor distT="0" distB="0" distL="114300" distR="114300" simplePos="0" relativeHeight="251665408" behindDoc="0" locked="0" layoutInCell="1" allowOverlap="1" wp14:anchorId="1A4F2351" wp14:editId="690A8F40">
+            <wp:simplePos x="0" y="0"/>
+            <wp:positionH relativeFrom="column">
+              <wp:posOffset>4164330</wp:posOffset>
+            </wp:positionH>
+            <wp:positionV relativeFrom="paragraph">
+              <wp:posOffset>267970</wp:posOffset>
+            </wp:positionV>
+            <wp:extent cx="1661795" cy="812800"/>
+            <wp:effectExtent l="19050" t="19050" r="14605" b="25400"/>
+            <wp:wrapSquare wrapText="bothSides"/>
+            <wp:docPr id="6" name="Image 6" descr="C:\Users\SEEMULLERJ_INFO\Desktop\divs_box.PNG"/>
+            <wp:cNvGraphicFramePr>
+              <a:graphicFrameLocks xmlns:a="http://schemas.openxmlformats.org/drawingml/2006/main" noChangeAspect="1"/>
+            </wp:cNvGraphicFramePr>
+            <a:graphic xmlns:a="http://schemas.openxmlformats.org/drawingml/2006/main">
+              <a:graphicData uri="http://schemas.openxmlformats.org/drawingml/2006/picture">
+                <pic:pic xmlns:pic="http://schemas.openxmlformats.org/drawingml/2006/picture">
+                  <pic:nvPicPr>
+                    <pic:cNvPr id="0" name="Picture 2" descr="C:\Users\SEEMULLERJ_INFO\Desktop\divs_box.PNG"/>
+                    <pic:cNvPicPr>
+                      <a:picLocks noChangeAspect="1" noChangeArrowheads="1"/>
+                    </pic:cNvPicPr>
+                  </pic:nvPicPr>
+                  <pic:blipFill rotWithShape="1">
+                    <a:blip r:embed="rId15">
+                      <a:extLst>
+                        <a:ext uri="{28A0092B-C50C-407E-A947-70E740481C1C}">
+                          <a14:useLocalDpi xmlns:a14="http://schemas.microsoft.com/office/drawing/2010/main" val="0"/>
+                        </a:ext>
+                      </a:extLst>
+                    </a:blip>
+                    <a:srcRect l="-4489" t="-8418" r="-4489" b="-8418"/>
+                    <a:stretch/>
+                  </pic:blipFill>
+                  <pic:spPr bwMode="auto">
+                    <a:xfrm>
+                      <a:off x="0" y="0"/>
+                      <a:ext cx="1661795" cy="812800"/>
+                    </a:xfrm>
+                    <a:prstGeom prst="rect">
+                      <a:avLst/>
+                    </a:prstGeom>
+                    <a:noFill/>
+                    <a:ln w="3175" cmpd="sng">
+                      <a:gradFill>
+                        <a:gsLst>
+                          <a:gs pos="0">
+                            <a:srgbClr val="000000"/>
+                          </a:gs>
+                          <a:gs pos="100000">
+                            <a:schemeClr val="tx1">
+                              <a:lumMod val="95000"/>
+                              <a:lumOff val="5000"/>
+                            </a:schemeClr>
+                          </a:gs>
+                        </a:gsLst>
+                        <a:lin ang="5400000" scaled="0"/>
+                      </a:gradFill>
+                    </a:ln>
+                  </pic:spPr>
+                </pic:pic>
+              </a:graphicData>
+            </a:graphic>
+            <wp14:sizeRelH relativeFrom="page">
+              <wp14:pctWidth>0</wp14:pctWidth>
+            </wp14:sizeRelH>
+            <wp14:sizeRelV relativeFrom="page">
+              <wp14:pctHeight>0</wp14:pctHeight>
+            </wp14:sizeRelV>
+          </wp:anchor>
+        </w:drawing>
+      </w:r>
+    </w:p>
+    <w:p>
+      <w:r>
+        <w:t>La fonction « append » permet d’ajouter un élément au DOM, dans notre cas, on ajoute chaque « </w:t>
+      </w:r>
+      <w:r>
+        <w:t>div</w:t>
+      </w:r>
+      <w:r>
+        <w:t> » à l’</w:t>
+      </w:r>
+      <w:r>
+        <w:t>intérieur</w:t>
+      </w:r>
+      <w:r>
+        <w:t xml:space="preserve"> d’un conteneur </w:t>
+      </w:r>
+      <w:r>
+        <w:t>possédant</w:t>
+      </w:r>
+      <w:r>
+        <w:t xml:space="preserve"> un id (#matrix)</w:t>
+      </w:r>
+      <w:r>
+        <w:t xml:space="preserve">. </w:t>
+      </w:r>
+      <w:r>
+        <w:t xml:space="preserve">Le résultat ressemble peut ressembler </w:t>
+      </w:r>
+      <w:r>
+        <w:t>à l’image ci-contre.</w:t>
+      </w:r>
+    </w:p>
+    <w:p>
+      <w:r>
+        <w:t xml:space="preserve">Comme on peut l’observer, la classe « letterBox » est appliquée ainsi qu’une classe regroupant deux nombres </w:t>
+      </w:r>
+      <w:r>
+        <w:t>concaténé</w:t>
+      </w:r>
+      <w:r>
+        <w:t>s.</w:t>
+      </w:r>
+      <w:r>
+        <w:t xml:space="preserve"> Ces nombres représentent la position verticale et horizontale de la lettre à l’intérieur du tableau.</w:t>
+      </w:r>
+      <w:r>
+        <w:t xml:space="preserve"> Par exemple :</w:t>
+      </w:r>
+    </w:p>
+    <w:p>
+      <w:pPr>
+        <w:spacing w:before="240"/>
+      </w:pPr>
+      <w:r>
+        <w:rPr>
+          <w:rStyle w:val="CodeCar"/>
+          <w:sz w:val="16"/>
+          <w:szCs w:val="16"/>
+          <w:lang w:val="fr-CH"/>
+        </w:rPr>
+        <w:t>&lt;div</w:t>
+      </w:r>
+      <w:r>
+        <w:rPr>
+          <w:rStyle w:val="CodeCar"/>
+          <w:sz w:val="16"/>
+          <w:szCs w:val="16"/>
+          <w:lang w:val="fr-CH"/>
+        </w:rPr>
+        <w:t xml:space="preserve"> class=</w:t>
+      </w:r>
+      <w:r>
+        <w:rPr>
+          <w:sz w:val="16"/>
+          <w:szCs w:val="16"/>
+        </w:rPr>
+        <w:t>"</w:t>
+      </w:r>
+      <w:r>
+        <w:rPr>
+          <w:rStyle w:val="CodeCar"/>
+          <w:sz w:val="16"/>
+          <w:szCs w:val="16"/>
+          <w:lang w:val="fr-CH"/>
+        </w:rPr>
+        <w:t>letterBox 910</w:t>
+      </w:r>
+      <w:r>
+        <w:rPr>
+          <w:sz w:val="16"/>
+          <w:szCs w:val="16"/>
+        </w:rPr>
+        <w:t>"</w:t>
+      </w:r>
+      <w:r>
+        <w:rPr>
+          <w:rStyle w:val="CodeCar"/>
+          <w:sz w:val="16"/>
+          <w:szCs w:val="16"/>
+          <w:lang w:val="fr-CH"/>
+        </w:rPr>
+        <w:t>&gt;&lt;/div&gt;</w:t>
+      </w:r>
+      <w:r>
+        <w:t xml:space="preserve"> -&gt;  La lettre est à la position verticale 9</w:t>
+      </w:r>
+      <w:r>
+        <w:t xml:space="preserve"> (y)</w:t>
+      </w:r>
+      <w:r>
+        <w:t xml:space="preserve"> et horizontale 10</w:t>
+      </w:r>
+      <w:r>
+        <w:t xml:space="preserve"> (x)</w:t>
+      </w:r>
+      <w:r>
+        <w:t>.</w:t>
+      </w:r>
+      <w:r>
+        <w:t xml:space="preserve"> </w:t>
+      </w:r>
+      <w:r>
+        <w:br/>
+      </w:r>
+      <w:r>
+        <w:t>(</w:t>
+      </w:r>
+      <w:r>
+        <w:t>Il faut aussi noter</w:t>
+      </w:r>
+      <w:r>
+        <w:t xml:space="preserve"> que le tableau commence à 0.</w:t>
+      </w:r>
+      <w:r>
+        <w:t>)</w:t>
+      </w:r>
+    </w:p>
+    <w:p>
+      <w:pPr>
+        <w:jc w:val="left"/>
+      </w:pPr>
+      <w:r>
+        <w:br w:type="page"/>
+      </w:r>
+    </w:p>
+    <w:p>
+      <w:pPr>
+        <w:pStyle w:val="Titre3"/>
+      </w:pPr>
+      <w:bookmarkStart w:id="6" w:name="_Toc413240880"/>
+      <w:r>
+        <w:lastRenderedPageBreak/>
+        <w:t xml:space="preserve">Stockage </w:t>
+      </w:r>
+      <w:r>
+        <w:t xml:space="preserve">des positions des </w:t>
+      </w:r>
+      <w:r>
+        <w:t>mots</w:t>
+      </w:r>
+      <w:r>
+        <w:t xml:space="preserve"> à</w:t>
+      </w:r>
+      <w:r>
+        <w:t xml:space="preserve"> afficher</w:t>
+      </w:r>
+    </w:p>
+    <w:p>
+      <w:r>
+        <w:t xml:space="preserve">Les positions des </w:t>
+      </w:r>
+      <w:r>
+        <w:t>mots</w:t>
+      </w:r>
+      <w:r>
+        <w:t xml:space="preserve"> à illuminer sont stockées </w:t>
+      </w:r>
+      <w:r>
+        <w:t>à</w:t>
+      </w:r>
+      <w:r>
+        <w:t xml:space="preserve"> l’intérieur d’un objet « sentence » pe</w:t>
+      </w:r>
+      <w:r>
+        <w:t>rmettant de former des phrases.</w:t>
+      </w:r>
+      <w:r>
+        <w:t xml:space="preserve"> Le fonctionnement général est plutôt simple, on stocke les positions à illuminer pour chaque heures et minutes (1</w:t>
+      </w:r>
+      <w:r>
+        <w:t>h</w:t>
+      </w:r>
+      <w:r>
+        <w:t xml:space="preserve"> – 12</w:t>
+      </w:r>
+      <w:r>
+        <w:t>h</w:t>
+      </w:r>
+      <w:r>
+        <w:t xml:space="preserve"> &amp; 0</w:t>
+      </w:r>
+      <w:r>
+        <w:t>m</w:t>
+      </w:r>
+      <w:r>
+        <w:t xml:space="preserve"> – 55</w:t>
+      </w:r>
+      <w:r>
+        <w:t>m</w:t>
+      </w:r>
+      <w:r>
+        <w:t>)</w:t>
+      </w:r>
+      <w:r>
+        <w:t>, puis on récupère ces dernières lors de l’</w:t>
+      </w:r>
+      <w:r>
+        <w:t>affichage. Un enregistrement de position est composé d’un tableau de trois nombres entiers et se présente comme ceci :</w:t>
+      </w:r>
+      <w:r>
+        <w:t xml:space="preserve"> </w:t>
+      </w:r>
+    </w:p>
+    <w:p>
+      <w:pPr>
+        <w:pStyle w:val="Paragraphedeliste"/>
+        <w:numPr>
+          <w:ilvl w:val="0"/>
+          <w:numId w:val="3"/>
+        </w:numPr>
+      </w:pPr>
+      <w:r>
+        <w:t>Le premier nombre indique la position verticale du mot</w:t>
+      </w:r>
+      <w:r>
+        <w:t xml:space="preserve"> </w:t>
+      </w:r>
+    </w:p>
+    <w:p>
+      <w:pPr>
+        <w:pStyle w:val="Paragraphedeliste"/>
+        <w:numPr>
+          <w:ilvl w:val="1"/>
+          <w:numId w:val="3"/>
+        </w:numPr>
+      </w:pPr>
+      <w:r>
+        <w:t>E</w:t>
+      </w:r>
+      <w:r>
+        <w:t xml:space="preserve">x : </w:t>
+      </w:r>
+      <w:r>
+        <w:t>« </w:t>
+      </w:r>
+      <w:r>
+        <w:t>8</w:t>
+      </w:r>
+      <w:r>
+        <w:t> »</w:t>
+      </w:r>
+      <w:r>
+        <w:t xml:space="preserve"> pour la 9</w:t>
+      </w:r>
+      <w:r>
+        <w:rPr>
+          <w:vertAlign w:val="superscript"/>
+        </w:rPr>
+        <w:t>ème</w:t>
+      </w:r>
+      <w:r>
+        <w:t xml:space="preserve"> ligne</w:t>
+      </w:r>
+      <w:r>
+        <w:t xml:space="preserve"> en partant du haut</w:t>
+      </w:r>
+      <w:r>
+        <w:t xml:space="preserve"> du tableau</w:t>
+      </w:r>
+      <w:r>
+        <w:t>.</w:t>
+      </w:r>
+    </w:p>
+    <w:p>
+      <w:pPr>
+        <w:pStyle w:val="Paragraphedeliste"/>
+        <w:numPr>
+          <w:ilvl w:val="0"/>
+          <w:numId w:val="3"/>
+        </w:numPr>
+      </w:pPr>
+      <w:r>
+        <w:t>Le deuxième indique la position horizontale de la première lettre du mot à afficher</w:t>
+      </w:r>
+      <w:r>
+        <w:t>.</w:t>
+      </w:r>
+    </w:p>
+    <w:p>
+      <w:pPr>
+        <w:pStyle w:val="Paragraphedeliste"/>
+        <w:numPr>
+          <w:ilvl w:val="1"/>
+          <w:numId w:val="3"/>
+        </w:numPr>
+      </w:pPr>
+      <w:r>
+        <w:t xml:space="preserve">Ex : </w:t>
+      </w:r>
+      <w:r>
+        <w:t>« 5 » pour le 6</w:t>
+      </w:r>
+      <w:r>
+        <w:rPr>
+          <w:vertAlign w:val="superscript"/>
+        </w:rPr>
+        <w:t>ème</w:t>
+      </w:r>
+      <w:r>
+        <w:t xml:space="preserve"> caractère en partant de la gauche du tableau.</w:t>
+      </w:r>
+    </w:p>
+    <w:p>
+      <w:pPr>
+        <w:pStyle w:val="Paragraphedeliste"/>
+        <w:numPr>
+          <w:ilvl w:val="0"/>
+          <w:numId w:val="3"/>
+        </w:numPr>
+      </w:pPr>
+      <w:r>
+        <w:t>Le troisième indique</w:t>
+      </w:r>
+      <w:r>
+        <w:t xml:space="preserve"> la position horizontale de la dernière lettre du mot à afficher.</w:t>
+      </w:r>
+    </w:p>
+    <w:p>
+      <w:pPr>
+        <w:pStyle w:val="Paragraphedeliste"/>
+        <w:numPr>
+          <w:ilvl w:val="1"/>
+          <w:numId w:val="3"/>
+        </w:numPr>
+      </w:pPr>
+      <w:r>
+        <w:t>Ex : « </w:t>
+      </w:r>
+      <w:r>
+        <w:t>9</w:t>
+      </w:r>
+      <w:r>
+        <w:t> »</w:t>
+      </w:r>
+      <w:r>
+        <w:t xml:space="preserve"> pour le 10</w:t>
+      </w:r>
+      <w:r>
+        <w:rPr>
+          <w:vertAlign w:val="superscript"/>
+        </w:rPr>
+        <w:t>ème</w:t>
+      </w:r>
+      <w:r>
+        <w:t xml:space="preserve"> caractère en partant de la gauche du tableau</w:t>
+      </w:r>
+      <w:r>
+        <w:t>.</w:t>
+      </w:r>
+    </w:p>
+    <w:p>
+      <w:r>
+        <w:t>Ces informations nous permettent de savoir la position de chaque lettres à illuminer, nous utiliserons par la sui</w:t>
+      </w:r>
+      <w:r>
+        <w:t xml:space="preserve">te des boucles pour parcourir </w:t>
+      </w:r>
+      <w:r>
+        <w:t>ces informations</w:t>
+      </w:r>
+      <w:r>
+        <w:t>.</w:t>
+      </w:r>
+    </w:p>
+    <w:p>
+      <w:r>
+        <w:t xml:space="preserve">Voici </w:t>
+      </w:r>
+      <w:r>
+        <w:t>à</w:t>
+      </w:r>
+      <w:r>
+        <w:t xml:space="preserve"> quoi ressemble l’objet sentence après avoir été </w:t>
+      </w:r>
+      <w:r>
+        <w:t>complété :</w:t>
+      </w:r>
+    </w:p>
+    <w:p>
+      <w:pPr>
+        <w:pStyle w:val="Code"/>
+        <w:rPr>
+          <w:lang w:val="fr-CH"/>
+        </w:rPr>
+      </w:pPr>
+      <w:r>
+        <w:rPr>
+          <w:lang w:val="fr-CH"/>
+        </w:rPr>
+        <w:t>sentence = {</w:t>
+      </w:r>
+    </w:p>
+    <w:p>
+      <w:pPr>
+        <w:pStyle w:val="CodeComment"/>
+        <w:rPr>
+          <w:lang w:val="fr-CH"/>
+        </w:rPr>
+      </w:pPr>
+      <w:r>
+        <w:rPr>
+          <w:lang w:val="fr-CH"/>
+        </w:rPr>
+        <w:t xml:space="preserve">        //Debut de phrase (Il est ...)</w:t>
+      </w:r>
+    </w:p>
+    <w:p>
+      <w:pPr>
+        <w:pStyle w:val="Code"/>
+        <w:rPr>
+          <w:lang w:val="fr-CH"/>
+        </w:rPr>
+      </w:pPr>
+      <w:r>
+        <w:rPr>
+          <w:lang w:val="fr-CH"/>
+        </w:rPr>
+        <w:t xml:space="preserve">        </w:t>
+      </w:r>
+      <w:r>
+        <w:rPr>
+          <w:lang w:val="fr-CH"/>
+        </w:rPr>
+        <w:t>pre: {</w:t>
+      </w:r>
+    </w:p>
+    <w:p>
+      <w:pPr>
+        <w:pStyle w:val="Code"/>
+        <w:rPr>
+          <w:lang w:val="fr-CH"/>
+        </w:rPr>
+      </w:pPr>
+      <w:r>
+        <w:rPr>
+          <w:lang w:val="fr-CH"/>
+        </w:rPr>
+        <w:t xml:space="preserve">            all: [[0, 0, 1], [0, 3, 5]]</w:t>
+      </w:r>
+    </w:p>
+    <w:p>
+      <w:pPr>
+        <w:pStyle w:val="Code"/>
+        <w:rPr>
+          <w:lang w:val="fr-CH"/>
+        </w:rPr>
+      </w:pPr>
+      <w:r>
+        <w:rPr>
+          <w:lang w:val="fr-CH"/>
+        </w:rPr>
+        <w:t xml:space="preserve">        },</w:t>
+      </w:r>
+    </w:p>
+    <w:p>
+      <w:pPr>
+        <w:pStyle w:val="CodeComment"/>
+        <w:rPr>
+          <w:lang w:val="fr-CH"/>
+        </w:rPr>
+      </w:pPr>
+      <w:r>
+        <w:rPr>
+          <w:lang w:val="fr-CH"/>
+        </w:rPr>
+        <w:t xml:space="preserve">        //Heures</w:t>
+      </w:r>
+    </w:p>
+    <w:p>
+      <w:pPr>
+        <w:pStyle w:val="Code"/>
+        <w:rPr>
+          <w:lang w:val="fr-CH"/>
+        </w:rPr>
+      </w:pPr>
+      <w:r>
+        <w:rPr>
+          <w:lang w:val="fr-CH"/>
+        </w:rPr>
+        <w:t xml:space="preserve">        hour: {</w:t>
+      </w:r>
+    </w:p>
+    <w:p>
+      <w:pPr>
+        <w:pStyle w:val="Code"/>
+        <w:rPr>
+          <w:lang w:val="fr-CH"/>
+        </w:rPr>
+      </w:pPr>
+      <w:r>
+        <w:rPr>
+          <w:lang w:val="fr-CH"/>
+        </w:rPr>
+        <w:t xml:space="preserve">            1: [[0, 7, 9]],</w:t>
+      </w:r>
+    </w:p>
+    <w:p>
+      <w:pPr>
+        <w:pStyle w:val="Code"/>
+        <w:rPr>
+          <w:lang w:val="fr-CH"/>
+        </w:rPr>
+      </w:pPr>
+      <w:r>
+        <w:rPr>
+          <w:lang w:val="fr-CH"/>
+        </w:rPr>
+        <w:t xml:space="preserve">            2: [[1, 0, 3]],</w:t>
+      </w:r>
+    </w:p>
+    <w:p>
+      <w:pPr>
+        <w:pStyle w:val="Code"/>
+        <w:rPr>
+          <w:lang w:val="fr-CH"/>
+        </w:rPr>
+      </w:pPr>
+      <w:r>
+        <w:rPr>
+          <w:lang w:val="fr-CH"/>
+        </w:rPr>
+        <w:t xml:space="preserve">            3: [[1, 6, 10]],</w:t>
+      </w:r>
+    </w:p>
+    <w:p>
+      <w:pPr>
+        <w:pStyle w:val="Code"/>
+        <w:rPr>
+          <w:lang w:val="fr-CH"/>
+        </w:rPr>
+      </w:pPr>
+      <w:r>
+        <w:rPr>
+          <w:lang w:val="fr-CH"/>
+        </w:rPr>
+        <w:t xml:space="preserve">            4: [[2, 0, 5]],</w:t>
+      </w:r>
+    </w:p>
+    <w:p>
+      <w:pPr>
+        <w:pStyle w:val="Code"/>
+        <w:rPr>
+          <w:lang w:val="fr-CH"/>
+        </w:rPr>
+      </w:pPr>
+      <w:r>
+        <w:rPr>
+          <w:lang w:val="fr-CH"/>
+        </w:rPr>
+        <w:t xml:space="preserve">            5: [[3, 0, 3]],</w:t>
+      </w:r>
+    </w:p>
+    <w:p>
+      <w:pPr>
+        <w:pStyle w:val="Code"/>
+        <w:rPr>
+          <w:lang w:val="fr-CH"/>
+        </w:rPr>
+      </w:pPr>
+      <w:r>
+        <w:rPr>
+          <w:lang w:val="fr-CH"/>
+        </w:rPr>
+        <w:t xml:space="preserve">            6: [[3, 4, 6]],</w:t>
+      </w:r>
+    </w:p>
+    <w:p>
+      <w:pPr>
+        <w:pStyle w:val="Code"/>
+        <w:rPr>
+          <w:lang w:val="fr-CH"/>
+        </w:rPr>
+      </w:pPr>
+      <w:r>
+        <w:rPr>
+          <w:lang w:val="fr-CH"/>
+        </w:rPr>
+        <w:t xml:space="preserve">            7: [[3, 7, 10]],</w:t>
+      </w:r>
+    </w:p>
+    <w:p>
+      <w:pPr>
+        <w:pStyle w:val="Code"/>
+        <w:rPr>
+          <w:lang w:val="fr-CH"/>
+        </w:rPr>
+      </w:pPr>
+      <w:r>
+        <w:rPr>
+          <w:lang w:val="fr-CH"/>
+        </w:rPr>
+        <w:t xml:space="preserve">            8: [[4, 0, 3]],</w:t>
+      </w:r>
+    </w:p>
+    <w:p>
+      <w:pPr>
+        <w:pStyle w:val="Code"/>
+        <w:rPr>
+          <w:lang w:val="fr-CH"/>
+        </w:rPr>
+      </w:pPr>
+      <w:r>
+        <w:rPr>
+          <w:lang w:val="fr-CH"/>
+        </w:rPr>
+        <w:t xml:space="preserve">            9: [[4, 4, 7]],</w:t>
+      </w:r>
+    </w:p>
+    <w:p>
+      <w:pPr>
+        <w:pStyle w:val="Code"/>
+        <w:rPr>
+          <w:lang w:val="fr-CH"/>
+        </w:rPr>
+      </w:pPr>
+      <w:r>
+        <w:rPr>
+          <w:lang w:val="fr-CH"/>
+        </w:rPr>
+        <w:t xml:space="preserve">            10: [[4, 8, 10]],</w:t>
+      </w:r>
+    </w:p>
+    <w:p>
+      <w:pPr>
+        <w:pStyle w:val="Code"/>
+        <w:rPr>
+          <w:lang w:val="fr-CH"/>
+        </w:rPr>
+      </w:pPr>
+      <w:r>
+        <w:rPr>
+          <w:lang w:val="fr-CH"/>
+        </w:rPr>
+        <w:t xml:space="preserve">            11: [[5, 0, 3]],</w:t>
+      </w:r>
+    </w:p>
+    <w:p>
+      <w:pPr>
+        <w:pStyle w:val="Code"/>
+        <w:rPr>
+          <w:lang w:val="fr-CH"/>
+        </w:rPr>
+      </w:pPr>
+      <w:r>
+        <w:rPr>
+          <w:lang w:val="fr-CH"/>
+        </w:rPr>
+        <w:t xml:space="preserve">            12: [[2, 6, 10]]</w:t>
+      </w:r>
+    </w:p>
+    <w:p>
+      <w:pPr>
+        <w:pStyle w:val="Code"/>
+        <w:rPr>
+          <w:lang w:val="fr-CH"/>
+        </w:rPr>
+      </w:pPr>
+      <w:r>
+        <w:rPr>
+          <w:lang w:val="fr-CH"/>
+        </w:rPr>
+        <w:t xml:space="preserve">        },</w:t>
+      </w:r>
+    </w:p>
+    <w:p>
+      <w:pPr>
+        <w:pStyle w:val="CodeComment"/>
+        <w:rPr>
+          <w:lang w:val="fr-CH"/>
+        </w:rPr>
+      </w:pPr>
+      <w:r>
+        <w:rPr>
+          <w:lang w:val="fr-CH"/>
+        </w:rPr>
+        <w:t xml:space="preserve">        //Minutes</w:t>
+      </w:r>
+    </w:p>
+    <w:p>
+      <w:pPr>
+        <w:pStyle w:val="Code"/>
+        <w:rPr>
+          <w:lang w:val="fr-CH"/>
+        </w:rPr>
+      </w:pPr>
+      <w:r>
+        <w:rPr>
+          <w:lang w:val="fr-CH"/>
+        </w:rPr>
+        <w:t xml:space="preserve">        minute: {</w:t>
+      </w:r>
+    </w:p>
+    <w:p>
+      <w:pPr>
+        <w:pStyle w:val="Code"/>
+        <w:rPr>
+          <w:lang w:val="fr-CH"/>
+        </w:rPr>
+      </w:pPr>
+      <w:r>
+        <w:rPr>
+          <w:lang w:val="fr-CH"/>
+        </w:rPr>
+        <w:t xml:space="preserve">            0: [[5, 5, 10]],</w:t>
+      </w:r>
+    </w:p>
+    <w:p>
+      <w:pPr>
+        <w:pStyle w:val="Code"/>
+        <w:rPr>
+          <w:lang w:val="fr-CH"/>
+        </w:rPr>
+      </w:pPr>
+      <w:r>
+        <w:rPr>
+          <w:lang w:val="fr-CH"/>
+        </w:rPr>
+        <w:t xml:space="preserve">            5: [[8, 6, 9], [5, 5, 10]],</w:t>
+      </w:r>
+    </w:p>
+    <w:p>
+      <w:pPr>
+        <w:pStyle w:val="Code"/>
+        <w:rPr>
+          <w:lang w:val="fr-CH"/>
+        </w:rPr>
+      </w:pPr>
+      <w:r>
+        <w:rPr>
+          <w:lang w:val="fr-CH"/>
+        </w:rPr>
+        <w:t xml:space="preserve">            10: [[6, 8, 10], [5, 5, 10]],</w:t>
+      </w:r>
+    </w:p>
+    <w:p>
+      <w:pPr>
+        <w:pStyle w:val="Code"/>
+        <w:rPr>
+          <w:lang w:val="fr-CH"/>
+        </w:rPr>
+      </w:pPr>
+      <w:r>
+        <w:rPr>
+          <w:lang w:val="fr-CH"/>
+        </w:rPr>
+        <w:t xml:space="preserve">            15: [[7, 0, 1], [7, 3, 7], [5, 5, 10]],</w:t>
+      </w:r>
+    </w:p>
+    <w:p>
+      <w:pPr>
+        <w:pStyle w:val="Code"/>
+        <w:rPr>
+          <w:lang w:val="fr-CH"/>
+        </w:rPr>
+      </w:pPr>
+      <w:r>
+        <w:rPr>
+          <w:lang w:val="fr-CH"/>
+        </w:rPr>
+        <w:t xml:space="preserve">            20: [[8, 0, 4], [5, 5, 10]],</w:t>
+      </w:r>
+    </w:p>
+    <w:p>
+      <w:pPr>
+        <w:pStyle w:val="Code"/>
+        <w:rPr>
+          <w:lang w:val="fr-CH"/>
+        </w:rPr>
+      </w:pPr>
+      <w:r>
+        <w:rPr>
+          <w:lang w:val="fr-CH"/>
+        </w:rPr>
+        <w:t xml:space="preserve">            25: [[8, 0, 9], [5, 5, 10]],</w:t>
+      </w:r>
+    </w:p>
+    <w:p>
+      <w:pPr>
+        <w:pStyle w:val="Code"/>
+        <w:rPr>
+          <w:lang w:val="fr-CH"/>
+        </w:rPr>
+      </w:pPr>
+      <w:r>
+        <w:rPr>
+          <w:lang w:val="fr-CH"/>
+        </w:rPr>
+        <w:t xml:space="preserve">            30: [[9, 0, 1], [9, 3, 6], [5, 5, 10]],</w:t>
+      </w:r>
+    </w:p>
+    <w:p>
+      <w:pPr>
+        <w:pStyle w:val="Code"/>
+        <w:rPr>
+          <w:lang w:val="fr-CH"/>
+        </w:rPr>
+      </w:pPr>
+      <w:r>
+        <w:rPr>
+          <w:lang w:val="fr-CH"/>
+        </w:rPr>
+        <w:t xml:space="preserve">            35: [[6, 0, 4], [8, 0, 9], [5, 5, 10]],</w:t>
+      </w:r>
+    </w:p>
+    <w:p>
+      <w:pPr>
+        <w:pStyle w:val="Code"/>
+        <w:rPr>
+          <w:lang w:val="fr-CH"/>
+        </w:rPr>
+      </w:pPr>
+      <w:r>
+        <w:rPr>
+          <w:lang w:val="fr-CH"/>
+        </w:rPr>
+        <w:t xml:space="preserve">            40: [[6, 0, 4], [8, 0, 4], [5, 5, 10]],</w:t>
+      </w:r>
+    </w:p>
+    <w:p>
+      <w:pPr>
+        <w:pStyle w:val="Code"/>
+        <w:rPr>
+          <w:lang w:val="fr-CH"/>
+        </w:rPr>
+      </w:pPr>
+      <w:r>
+        <w:rPr>
+          <w:lang w:val="fr-CH"/>
+        </w:rPr>
+        <w:t xml:space="preserve">            45: [[6, 0, 4], [7, 3, 7], [5, 5, 10]],</w:t>
+      </w:r>
+    </w:p>
+    <w:p>
+      <w:pPr>
+        <w:pStyle w:val="Code"/>
+        <w:rPr>
+          <w:lang w:val="fr-CH"/>
+        </w:rPr>
+      </w:pPr>
+      <w:r>
+        <w:rPr>
+          <w:lang w:val="fr-CH"/>
+        </w:rPr>
+        <w:t xml:space="preserve">            50: [[6, 0, 4], [6, 8, 10], [5, 5, 10]],</w:t>
+      </w:r>
+    </w:p>
+    <w:p>
+      <w:pPr>
+        <w:pStyle w:val="Code"/>
+        <w:rPr>
+          <w:lang w:val="fr-CH"/>
+        </w:rPr>
+      </w:pPr>
+      <w:r>
+        <w:rPr>
+          <w:lang w:val="fr-CH"/>
+        </w:rPr>
+        <w:t xml:space="preserve">            55: [[6, 0, 4], [8, 6, 9], [5, 5, 10]]</w:t>
+      </w:r>
+    </w:p>
+    <w:p>
+      <w:pPr>
+        <w:pStyle w:val="Code"/>
+        <w:rPr>
+          <w:lang w:val="fr-CH"/>
+        </w:rPr>
+      </w:pPr>
+      <w:r>
+        <w:rPr>
+          <w:lang w:val="fr-CH"/>
+        </w:rPr>
+        <w:t xml:space="preserve">        }</w:t>
+      </w:r>
+    </w:p>
+    <w:p>
+      <w:pPr>
+        <w:pStyle w:val="Code"/>
+        <w:rPr>
+          <w:lang w:val="fr-CH"/>
+        </w:rPr>
+      </w:pPr>
+      <w:r>
+        <w:rPr>
+          <w:lang w:val="fr-CH"/>
+        </w:rPr>
+        <w:t xml:space="preserve">    };</w:t>
+      </w:r>
+    </w:p>
+    <w:p>
+      <w:pPr>
+        <w:jc w:val="center"/>
+      </w:pPr>
+    </w:p>
+    <w:p>
+      <w:pPr>
+        <w:jc w:val="left"/>
+        <w:rPr>
+          <w:rFonts w:eastAsiaTheme="majorEastAsia" w:cstheme="majorBidi"/>
+          <w:b/>
+          <w:bCs/>
+          <w:color w:val="4F81BD" w:themeColor="accent1"/>
+        </w:rPr>
+      </w:pPr>
+      <w:r>
+        <w:br w:type="page"/>
+      </w:r>
+    </w:p>
+    <w:p>
+      <w:pPr>
+        <w:pStyle w:val="Titre3"/>
+      </w:pPr>
+      <w:r>
+        <w:lastRenderedPageBreak/>
+        <w:t>Utilisation de l’objet « sentence » pour illuminer les lettres</w:t>
+      </w:r>
+    </w:p>
+    <w:p>
+      <w:r>
+        <w:t>Après avoir rempli l’objet sentence avec les valeurs désirées</w:t>
+      </w:r>
+      <w:r>
+        <w:t xml:space="preserve">, on </w:t>
+      </w:r>
+      <w:r>
+        <w:t>parcourt</w:t>
+      </w:r>
+      <w:r>
+        <w:t xml:space="preserve"> chaque catégories de l’objet (pre, heures, minutes) et on affiche la phrase finale.</w:t>
+      </w:r>
+    </w:p>
+    <w:p>
+      <w:r>
+        <w:t>Voici le code permettant d’afficher une phrase :</w:t>
+      </w:r>
+    </w:p>
+    <w:p>
+      <w:pPr>
+        <w:pStyle w:val="CodeComment"/>
+        <w:rPr>
+          <w:lang w:val="fr-CH"/>
+        </w:rPr>
+      </w:pPr>
+      <w:r>
+        <w:rPr>
+          <w:lang w:val="fr-CH"/>
+        </w:rPr>
+        <w:t>//On affiche les infos permanantes (Il est ...)</w:t>
+      </w:r>
+    </w:p>
+    <w:p>
+      <w:pPr>
+        <w:pStyle w:val="Code"/>
+        <w:rPr>
+          <w:lang w:val="fr-CH"/>
+        </w:rPr>
+      </w:pPr>
+      <w:r>
+        <w:rPr>
+          <w:lang w:val="fr-CH"/>
+        </w:rPr>
+        <w:t>sentence.pre.all.forEach(function (y) {</w:t>
+      </w:r>
+    </w:p>
+    <w:p>
+      <w:pPr>
+        <w:pStyle w:val="Code"/>
+        <w:rPr>
+          <w:lang w:val="fr-CH"/>
+        </w:rPr>
+      </w:pPr>
+      <w:r>
+        <w:rPr>
+          <w:lang w:val="fr-CH"/>
+        </w:rPr>
+        <w:t xml:space="preserve">  </w:t>
+      </w:r>
+      <w:r>
+        <w:rPr>
+          <w:lang w:val="fr-CH"/>
+        </w:rPr>
+        <w:t>for (i = y[1]; i &lt;= y[2]; i++) {</w:t>
+      </w:r>
+    </w:p>
+    <w:p>
+      <w:pPr>
+        <w:pStyle w:val="Code"/>
+        <w:rPr>
+          <w:lang w:val="fr-CH"/>
+        </w:rPr>
+      </w:pPr>
+      <w:r>
+        <w:rPr>
+          <w:lang w:val="fr-CH"/>
+        </w:rPr>
+        <w:t xml:space="preserve">    </w:t>
+      </w:r>
+      <w:r>
+        <w:rPr>
+          <w:lang w:val="fr-CH"/>
+        </w:rPr>
+        <w:t>$("." + y[0] + i).addClass("lightLetter");</w:t>
+      </w:r>
+    </w:p>
+    <w:p>
+      <w:pPr>
+        <w:pStyle w:val="Code"/>
+        <w:rPr>
+          <w:lang w:val="fr-CH"/>
+        </w:rPr>
+      </w:pPr>
+      <w:r>
+        <w:rPr>
+          <w:lang w:val="fr-CH"/>
+        </w:rPr>
+        <w:t xml:space="preserve">  </w:t>
+      </w:r>
+      <w:r>
+        <w:rPr>
+          <w:lang w:val="fr-CH"/>
+        </w:rPr>
+        <w:t>}</w:t>
+      </w:r>
+    </w:p>
+    <w:p>
+      <w:pPr>
+        <w:pStyle w:val="Code"/>
+        <w:rPr>
+          <w:lang w:val="fr-CH"/>
+        </w:rPr>
+      </w:pPr>
+      <w:r>
+        <w:rPr>
+          <w:lang w:val="fr-CH"/>
+        </w:rPr>
+        <w:t>});</w:t>
+      </w:r>
+    </w:p>
+    <w:p/>
+    <w:p>
+      <w:r>
+        <w:t>En résumé</w:t>
+      </w:r>
+      <w:r>
+        <w:t xml:space="preserve">, on parcourt l’objet </w:t>
+      </w:r>
+      <w:r>
+        <w:rPr>
+          <w:rStyle w:val="CodeCar"/>
+          <w:sz w:val="18"/>
+          <w:szCs w:val="18"/>
+          <w:lang w:val="fr-CH"/>
+        </w:rPr>
+        <w:t>sentence.pre.all</w:t>
+      </w:r>
+      <w:r>
+        <w:rPr>
+          <w:rStyle w:val="CodeCar"/>
+          <w:sz w:val="18"/>
+          <w:szCs w:val="18"/>
+          <w:lang w:val="fr-CH"/>
+        </w:rPr>
+        <w:t xml:space="preserve"> </w:t>
+      </w:r>
+      <w:r>
+        <w:t>e</w:t>
+      </w:r>
+      <w:r>
+        <w:t xml:space="preserve">t pour chaque </w:t>
+      </w:r>
+      <w:r>
+        <w:t>élément récupéré</w:t>
+      </w:r>
+      <w:r>
+        <w:t xml:space="preserve"> (y)</w:t>
+      </w:r>
+      <w:r>
+        <w:t xml:space="preserve">, on va </w:t>
+      </w:r>
+      <w:r>
+        <w:t>ajouter la classe « lightLetter »</w:t>
+      </w:r>
+      <w:r>
+        <w:t xml:space="preserve"> (chaque </w:t>
+      </w:r>
+      <w:r>
+        <w:t>lettre individuelle</w:t>
+      </w:r>
+      <w:r>
+        <w:t>). On utilise la fonction « addClass » sur l</w:t>
+      </w:r>
+      <w:r>
+        <w:t>’identifiant formé précédemment avec la position verticale et horizontale de la lettre.</w:t>
+      </w:r>
+    </w:p>
+    <w:p>
+      <w:r>
+        <w:t xml:space="preserve">De cette façon, il est très facile d’adapter le modèle </w:t>
+      </w:r>
+      <w:r>
+        <w:t>à</w:t>
+      </w:r>
+      <w:r>
+        <w:t xml:space="preserve"> d’autres langages dû à la flexibilité du code</w:t>
+      </w:r>
+    </w:p>
+    <w:p>
+      <w:pPr>
+        <w:pStyle w:val="Titre3"/>
+      </w:pPr>
+      <w:r>
+        <w:t>Récupération de l’heure actuelle au format 24 heures</w:t>
+      </w:r>
+    </w:p>
+    <w:p>
+      <w:r>
+        <w:t>Pour récupérer l’heure actuelle, j’ai développé la fonction « updateTime() » suivante :</w:t>
+      </w:r>
+    </w:p>
+    <w:p>
+      <w:pPr>
+        <w:pStyle w:val="Code"/>
+        <w:rPr>
+          <w:lang w:val="fr-CH"/>
+        </w:rPr>
+      </w:pPr>
+      <w:r>
+        <w:rPr>
+          <w:lang w:val="fr-CH"/>
+        </w:rPr>
+        <w:t>function updateTime() {</w:t>
+      </w:r>
+    </w:p>
+    <w:p>
+      <w:pPr>
+        <w:pStyle w:val="Code"/>
+        <w:rPr>
+          <w:lang w:val="fr-CH"/>
+        </w:rPr>
+      </w:pPr>
+      <w:r>
+        <w:rPr>
+          <w:lang w:val="fr-CH"/>
+        </w:rPr>
+        <w:t xml:space="preserve">    var d = new Date();</w:t>
+      </w:r>
+    </w:p>
+    <w:p>
+      <w:pPr>
+        <w:pStyle w:val="Code"/>
+        <w:rPr>
+          <w:lang w:val="fr-CH"/>
+        </w:rPr>
+      </w:pPr>
+      <w:r>
+        <w:rPr>
+          <w:lang w:val="fr-CH"/>
+        </w:rPr>
+        <w:t xml:space="preserve">    var time = {hours: d.getHours(), minutes: d.getMinutes(), seconds: d.getSeconds()};</w:t>
+      </w:r>
+    </w:p>
+    <w:p>
+      <w:pPr>
+        <w:pStyle w:val="Code"/>
+        <w:rPr>
+          <w:lang w:val="fr-CH"/>
+        </w:rPr>
+      </w:pPr>
+      <w:r>
+        <w:rPr>
+          <w:lang w:val="fr-CH"/>
+        </w:rPr>
+        <w:t xml:space="preserve">    return (time);</w:t>
+      </w:r>
+    </w:p>
+    <w:p>
+      <w:pPr>
+        <w:pStyle w:val="Code"/>
+        <w:rPr>
+          <w:lang w:val="fr-CH"/>
+        </w:rPr>
+      </w:pPr>
+      <w:r>
+        <w:rPr>
+          <w:lang w:val="fr-CH"/>
+        </w:rPr>
+        <w:t>}</w:t>
+      </w:r>
+    </w:p>
+    <w:p/>
+    <w:p>
+      <w:r>
+        <w:t xml:space="preserve">Cette dernière renvoie un objet </w:t>
+      </w:r>
+      <w:r>
+        <w:t>contenant</w:t>
+      </w:r>
+      <w:r>
+        <w:t xml:space="preserve"> l’heure actuelle </w:t>
+      </w:r>
+      <w:r>
+        <w:t xml:space="preserve">de la machine de l’utilisateur </w:t>
+      </w:r>
+      <w:r>
+        <w:t>au format 24 heures, ce qui devra être changé par la suite dans le programme.</w:t>
+      </w:r>
+    </w:p>
+    <w:p>
+      <w:pPr>
+        <w:pStyle w:val="Titre3"/>
+      </w:pPr>
+      <w:r>
+        <w:t>Correction de bugs d’affichages</w:t>
+      </w:r>
+    </w:p>
+    <w:p>
+      <w:r>
+        <w:t>En illuminant les lettres, j’ai pu constater divers problèmes d’affichage. Voici comment j’</w:t>
+      </w:r>
+      <w:r>
+        <w:t xml:space="preserve">ai procédé pour les </w:t>
+      </w:r>
+      <w:r>
+        <w:t>résoudre</w:t>
+      </w:r>
+      <w:r>
+        <w:t> :</w:t>
+      </w:r>
+    </w:p>
+    <w:p>
+      <w:pPr>
+        <w:pStyle w:val="CodeComment"/>
+        <w:rPr>
+          <w:lang w:val="fr-CH"/>
+        </w:rPr>
+      </w:pPr>
+      <w:r>
+        <w:rPr>
+          <w:lang w:val="fr-CH"/>
+        </w:rPr>
+        <w:t>//Si les minutes sont au dessus de 30, on ajoute 1 a l'heure</w:t>
+      </w:r>
+    </w:p>
+    <w:p>
+      <w:pPr>
+        <w:pStyle w:val="CodeComment"/>
+        <w:rPr>
+          <w:lang w:val="fr-CH"/>
+        </w:rPr>
+      </w:pPr>
+      <w:r>
+        <w:rPr>
+          <w:lang w:val="fr-CH"/>
+        </w:rPr>
+        <w:t>//Ex : il est CINQ heures MOINS vingt-cinq</w:t>
+      </w:r>
+    </w:p>
+    <w:p>
+      <w:pPr>
+        <w:pStyle w:val="Code"/>
+        <w:rPr>
+          <w:lang w:val="fr-CH"/>
+        </w:rPr>
+      </w:pPr>
+      <w:r>
+        <w:rPr>
+          <w:lang w:val="fr-CH"/>
+        </w:rPr>
+        <w:t>if (newMinutes &gt; 30) {</w:t>
+      </w:r>
+    </w:p>
+    <w:p>
+      <w:pPr>
+        <w:pStyle w:val="Code"/>
+        <w:rPr>
+          <w:lang w:val="fr-CH"/>
+        </w:rPr>
+      </w:pPr>
+      <w:r>
+        <w:rPr>
+          <w:lang w:val="fr-CH"/>
+        </w:rPr>
+        <w:t xml:space="preserve">    newHours += 1;</w:t>
+      </w:r>
+    </w:p>
+    <w:p>
+      <w:pPr>
+        <w:pStyle w:val="Code"/>
+        <w:rPr>
+          <w:lang w:val="fr-CH"/>
+        </w:rPr>
+      </w:pPr>
+      <w:r>
+        <w:rPr>
+          <w:lang w:val="fr-CH"/>
+        </w:rPr>
+        <w:t>}</w:t>
+      </w:r>
+    </w:p>
+    <w:p>
+      <w:pPr>
+        <w:pStyle w:val="Code"/>
+        <w:rPr>
+          <w:lang w:val="fr-CH"/>
+        </w:rPr>
+      </w:pPr>
+    </w:p>
+    <w:p>
+      <w:pPr>
+        <w:pStyle w:val="CodeComment"/>
+        <w:rPr>
+          <w:lang w:val="fr-CH"/>
+        </w:rPr>
+      </w:pPr>
+      <w:r>
+        <w:rPr>
+          <w:lang w:val="fr-CH"/>
+        </w:rPr>
+        <w:t>//On limite les heures à un format 12 heures</w:t>
+      </w:r>
+    </w:p>
+    <w:p>
+      <w:pPr>
+        <w:pStyle w:val="Code"/>
+        <w:rPr>
+          <w:lang w:val="fr-CH"/>
+        </w:rPr>
+      </w:pPr>
+      <w:r>
+        <w:rPr>
+          <w:lang w:val="fr-CH"/>
+        </w:rPr>
+        <w:t>if (newHours &gt; 12) {</w:t>
+      </w:r>
+    </w:p>
+    <w:p>
+      <w:pPr>
+        <w:pStyle w:val="Code"/>
+        <w:rPr>
+          <w:lang w:val="fr-CH"/>
+        </w:rPr>
+      </w:pPr>
+      <w:r>
+        <w:rPr>
+          <w:lang w:val="fr-CH"/>
+        </w:rPr>
+        <w:t xml:space="preserve">    newHours -= 12;</w:t>
+      </w:r>
+    </w:p>
+    <w:p>
+      <w:pPr>
+        <w:pStyle w:val="Code"/>
+        <w:rPr>
+          <w:lang w:val="fr-CH"/>
+        </w:rPr>
+      </w:pPr>
+      <w:r>
+        <w:rPr>
+          <w:lang w:val="fr-CH"/>
+        </w:rPr>
+        <w:t>}</w:t>
+      </w:r>
+    </w:p>
+    <w:p>
+      <w:pPr>
+        <w:pStyle w:val="NormalDescription"/>
+      </w:pPr>
+    </w:p>
+    <w:p>
+      <w:r>
+        <w:t>Le premier problème étais le problème des « moins », si l’heure est « 10 : 40 », le programme affichait « Il est dix heures moins vingt » au lieu d’afficher « Il est onze heures moins vingt »</w:t>
+      </w:r>
+      <w:r>
+        <w:t>. Pour résoudre ce problème, on ajoute une heure à la variable des heures à chaque fois que les minutes sont supérieures à trente.</w:t>
+      </w:r>
+    </w:p>
+    <w:p>
+      <w:r>
+        <w:t>Le deuxième pro</w:t>
+      </w:r>
+      <w:r>
+        <w:t xml:space="preserve">blème était que l’heure </w:t>
+      </w:r>
+      <w:r>
+        <w:t>récupérée</w:t>
+      </w:r>
+      <w:r>
+        <w:t xml:space="preserve"> par la fonction « updateTime() » </w:t>
+      </w:r>
+      <w:r>
+        <w:t>était au format 24 heures, pour corriger ceci, on retire douze heures à la variable si l’heure actuelle dépasse les douze heures</w:t>
+      </w:r>
+      <w:r>
+        <w:t xml:space="preserve">. (Exemple : Pour 14 :00, on retire 12 heures -&gt; 14 – 12 </w:t>
+      </w:r>
+      <w:r>
+        <w:t>= 2, Donc il est deux heures</w:t>
+      </w:r>
+      <w:r>
+        <w:t>)</w:t>
+      </w:r>
+      <w:r>
+        <w:t>.</w:t>
+      </w:r>
+    </w:p>
+    <w:p>
+      <w:pPr>
+        <w:jc w:val="left"/>
+        <w:rPr>
+          <w:rFonts w:eastAsiaTheme="majorEastAsia" w:cstheme="majorBidi"/>
+          <w:b/>
+          <w:bCs/>
+          <w:color w:val="4F81BD" w:themeColor="accent1"/>
+        </w:rPr>
+      </w:pPr>
+      <w:r>
+        <w:br w:type="page"/>
+      </w:r>
+    </w:p>
+    <w:p>
+      <w:pPr>
+        <w:pStyle w:val="Titre3"/>
+      </w:pPr>
+      <w:r>
+        <w:lastRenderedPageBreak/>
+        <w:t>Changement de la couleur de l’horloge</w:t>
+      </w:r>
+    </w:p>
+    <w:p>
+      <w:r>
+        <w:t>blabla</w:t>
+      </w:r>
+      <w:bookmarkStart w:id="7" w:name="_GoBack"/>
+      <w:bookmarkEnd w:id="7"/>
+    </w:p>
+    <w:p>
+      <w:pPr>
+        <w:pStyle w:val="CodeComment"/>
+      </w:pPr>
+      <w:r>
+        <w:t>//Fonction mettant à jout la couleur de l'horloge</w:t>
+      </w:r>
+    </w:p>
+    <w:p>
+      <w:pPr>
+        <w:pStyle w:val="Code"/>
+        <w:rPr>
+          <w:lang w:val="fr-CH"/>
+        </w:rPr>
+      </w:pPr>
+      <w:r>
+        <w:rPr>
+          <w:lang w:val="fr-CH"/>
+        </w:rPr>
+        <w:t>function updateColor(color)</w:t>
+      </w:r>
+    </w:p>
+    <w:p>
+      <w:pPr>
+        <w:pStyle w:val="Code"/>
+        <w:rPr>
+          <w:lang w:val="fr-CH"/>
+        </w:rPr>
+      </w:pPr>
+      <w:r>
+        <w:rPr>
+          <w:lang w:val="fr-CH"/>
+        </w:rPr>
+        <w:t>{</w:t>
+      </w:r>
+    </w:p>
+    <w:p>
+      <w:pPr>
+        <w:pStyle w:val="Code"/>
+        <w:rPr>
+          <w:lang w:val="fr-CH"/>
+        </w:rPr>
+      </w:pPr>
+      <w:r>
+        <w:rPr>
+          <w:lang w:val="fr-CH"/>
+        </w:rPr>
+        <w:t xml:space="preserve">    $("#matrix").css("background-color", color);</w:t>
+      </w:r>
+    </w:p>
+    <w:p>
+      <w:pPr>
+        <w:pStyle w:val="Code"/>
+        <w:rPr>
+          <w:lang w:val="fr-CH"/>
+        </w:rPr>
+      </w:pPr>
+      <w:r>
+        <w:rPr>
+          <w:lang w:val="fr-CH"/>
+        </w:rPr>
+        <w:t xml:space="preserve">    $(".button-container").css("background-color", color);</w:t>
+      </w:r>
+    </w:p>
+    <w:p>
+      <w:pPr>
+        <w:pStyle w:val="Code"/>
+        <w:rPr>
+          <w:lang w:val="fr-CH"/>
+        </w:rPr>
+      </w:pPr>
+      <w:r>
+        <w:rPr>
+          <w:lang w:val="fr-CH"/>
+        </w:rPr>
+        <w:t xml:space="preserve">    $(".button-color-container").css("background-color", color);</w:t>
+      </w:r>
+    </w:p>
+    <w:p>
+      <w:pPr>
+        <w:pStyle w:val="Code"/>
+        <w:rPr>
+          <w:lang w:val="fr-CH"/>
+        </w:rPr>
+      </w:pPr>
+      <w:r>
+        <w:rPr>
+          <w:lang w:val="fr-CH"/>
+        </w:rPr>
+        <w:t xml:space="preserve">    $(".btnLanguage").css("background-color", color);</w:t>
+      </w:r>
+    </w:p>
+    <w:p>
+      <w:pPr>
+        <w:pStyle w:val="Code"/>
+      </w:pPr>
+      <w:r>
+        <w:t>}</w:t>
+      </w:r>
+    </w:p>
+    <w:p>
+      <w:pPr>
+        <w:pStyle w:val="Titre1"/>
+      </w:pPr>
+      <w:bookmarkStart w:id="8" w:name="_Toc413240883"/>
       <w:bookmarkEnd w:id="6"/>
+      <w:r>
+        <w:t>Tests</w:t>
+      </w:r>
+    </w:p>
+    <w:p>
+      <w:pPr>
+        <w:pStyle w:val="Titre1"/>
+      </w:pPr>
+      <w:r>
+        <w:t>Conclusion</w:t>
+      </w:r>
+      <w:bookmarkEnd w:id="8"/>
     </w:p>
     <w:p>
       <w:pPr>
         <w:pStyle w:val="Titre2"/>
       </w:pPr>
-      <w:bookmarkStart w:id="7" w:name="_Toc413240880"/>
-      <w:r>
-        <w:t>Description détaillée des algorithmes de résolution</w:t>
-      </w:r>
-      <w:bookmarkEnd w:id="7"/>
-    </w:p>
-    <w:p>
-      <w:r>
-        <w:t>Voici les différents algorithmes du programme sous forme de pseudocode.</w:t>
+      <w:r>
+        <w:t xml:space="preserve">Bilan, améliorations envisageables </w:t>
+      </w:r>
+    </w:p>
+    <w:p>
+      <w:pPr>
+        <w:pStyle w:val="Titre2"/>
+      </w:pPr>
+      <w:r>
+        <w:t xml:space="preserve">Comparaison analyse et réalisation </w:t>
+      </w:r>
+    </w:p>
+    <w:p>
+      <w:pPr>
+        <w:pStyle w:val="Titre2"/>
+      </w:pPr>
+      <w:r>
+        <w:t xml:space="preserve">Comparaison journal et planning </w:t>
+      </w:r>
+    </w:p>
+    <w:p>
+      <w:pPr>
+        <w:pStyle w:val="Titre2"/>
+      </w:pPr>
+      <w:r>
+        <w:t>(Mes satisfactions, ce que j’ai appris)</w:t>
       </w:r>
     </w:p>
     <w:p>
       <w:pPr>
         <w:pStyle w:val="Titre1"/>
       </w:pPr>
-      <w:bookmarkStart w:id="8" w:name="_Toc413240883"/>
-      <w:r>
-        <w:lastRenderedPageBreak/>
-        <w:t>Tests</w:t>
-      </w:r>
-    </w:p>
-    <w:p>
-      <w:pPr>
-        <w:pStyle w:val="Titre1"/>
-      </w:pPr>
-      <w:r>
-        <w:t>Conclusion</w:t>
-      </w:r>
-      <w:bookmarkEnd w:id="8"/>
-    </w:p>
-    <w:p>
-      <w:pPr>
-        <w:pStyle w:val="Titre2"/>
-      </w:pPr>
-      <w:r>
-        <w:t xml:space="preserve">Bilan, améliorations envisageables </w:t>
-      </w:r>
-    </w:p>
-    <w:p>
-      <w:pPr>
-        <w:pStyle w:val="Titre2"/>
-      </w:pPr>
-      <w:r>
-        <w:t xml:space="preserve">Comparaison analyse et réalisation </w:t>
-      </w:r>
-    </w:p>
-    <w:p>
-      <w:pPr>
-        <w:pStyle w:val="Titre2"/>
-      </w:pPr>
-      <w:r>
-        <w:t xml:space="preserve">Comparaison journal et planning </w:t>
-      </w:r>
-    </w:p>
-    <w:p>
-      <w:pPr>
-        <w:pStyle w:val="Titre2"/>
-      </w:pPr>
-      <w:r>
-        <w:t>(Mes satisfactions, ce que j’ai appris)</w:t>
-      </w:r>
-    </w:p>
-    <w:p>
-      <w:pPr>
-        <w:pStyle w:val="Titre1"/>
-      </w:pPr>
     </w:p>
     <w:sectPr>
+      <w:headerReference w:type="default" r:id="rId16"/>
+      <w:footerReference w:type="default" r:id="rId17"/>
       <w:pgSz w:w="11906" w:h="16838"/>
       <w:pgMar w:top="1417" w:right="1417" w:bottom="1417" w:left="1417" w:header="708" w:footer="708" w:gutter="0"/>
       <w:pgNumType w:start="0"/>
@@ -2855,6 +4649,188 @@
     </w:sectPr>
   </w:body>
 </w:document>
+</file>
+
+<file path=word/endnotes.xml><?xml version="1.0" encoding="utf-8"?>
+<w:endnotes xmlns:wpc="http://schemas.microsoft.com/office/word/2010/wordprocessingCanvas" xmlns:mc="http://schemas.openxmlformats.org/markup-compatibility/2006" xmlns:o="urn:schemas-microsoft-com:office:office" xmlns:r="http://schemas.openxmlformats.org/officeDocument/2006/relationships" xmlns:m="http://schemas.openxmlformats.org/officeDocument/2006/math" xmlns:v="urn:schemas-microsoft-com:vml" xmlns:wp14="http://schemas.microsoft.com/office/word/2010/wordprocessingDrawing" xmlns:wp="http://schemas.openxmlformats.org/drawingml/2006/wordprocessingDrawing" xmlns:w10="urn:schemas-microsoft-com:office:word" xmlns:w="http://schemas.openxmlformats.org/wordprocessingml/2006/main" xmlns:w14="http://schemas.microsoft.com/office/word/2010/wordml" xmlns:wpg="http://schemas.microsoft.com/office/word/2010/wordprocessingGroup" xmlns:wpi="http://schemas.microsoft.com/office/word/2010/wordprocessingInk" xmlns:wne="http://schemas.microsoft.com/office/word/2006/wordml" xmlns:wps="http://schemas.microsoft.com/office/word/2010/wordprocessingShape" mc:Ignorable="w14 wp14">
+  <w:endnote w:type="separator" w:id="-1">
+    <w:p>
+      <w:pPr>
+        <w:spacing w:after="0" w:line="240" w:lineRule="auto"/>
+      </w:pPr>
+      <w:r>
+        <w:separator/>
+      </w:r>
+    </w:p>
+  </w:endnote>
+  <w:endnote w:type="continuationSeparator" w:id="0">
+    <w:p>
+      <w:pPr>
+        <w:spacing w:after="0" w:line="240" w:lineRule="auto"/>
+      </w:pPr>
+      <w:r>
+        <w:continuationSeparator/>
+      </w:r>
+    </w:p>
+  </w:endnote>
+</w:endnotes>
+</file>
+
+<file path=word/footer1.xml><?xml version="1.0" encoding="utf-8"?>
+<w:ftr xmlns:wpc="http://schemas.microsoft.com/office/word/2010/wordprocessingCanvas" xmlns:mc="http://schemas.openxmlformats.org/markup-compatibility/2006" xmlns:o="urn:schemas-microsoft-com:office:office" xmlns:r="http://schemas.openxmlformats.org/officeDocument/2006/relationships" xmlns:m="http://schemas.openxmlformats.org/officeDocument/2006/math" xmlns:v="urn:schemas-microsoft-com:vml" xmlns:wp14="http://schemas.microsoft.com/office/word/2010/wordprocessingDrawing" xmlns:wp="http://schemas.openxmlformats.org/drawingml/2006/wordprocessingDrawing" xmlns:w10="urn:schemas-microsoft-com:office:word" xmlns:w="http://schemas.openxmlformats.org/wordprocessingml/2006/main" xmlns:w14="http://schemas.microsoft.com/office/word/2010/wordml" xmlns:wpg="http://schemas.microsoft.com/office/word/2010/wordprocessingGroup" xmlns:wpi="http://schemas.microsoft.com/office/word/2010/wordprocessingInk" xmlns:wne="http://schemas.microsoft.com/office/word/2006/wordml" xmlns:wps="http://schemas.microsoft.com/office/word/2010/wordprocessingShape" mc:Ignorable="w14 wp14">
+  <w:p>
+    <w:pPr>
+      <w:pStyle w:val="Pieddepage"/>
+      <w:pBdr>
+        <w:top w:val="single" w:sz="4" w:space="1" w:color="auto"/>
+      </w:pBdr>
+    </w:pPr>
+    <w:r>
+      <w:t>CFPT-I – M306</w:t>
+    </w:r>
+    <w:r>
+      <w:ptab w:relativeTo="margin" w:alignment="right" w:leader="none"/>
+    </w:r>
+    <w:r>
+      <w:rPr>
+        <w:lang w:val="fr-FR"/>
+      </w:rPr>
+      <w:t xml:space="preserve">Page </w:t>
+    </w:r>
+    <w:r>
+      <w:rPr>
+        <w:b/>
+      </w:rPr>
+      <w:fldChar w:fldCharType="begin"/>
+    </w:r>
+    <w:r>
+      <w:rPr>
+        <w:b/>
+      </w:rPr>
+      <w:instrText>PAGE  \* Arabic  \* MERGEFORMAT</w:instrText>
+    </w:r>
+    <w:r>
+      <w:rPr>
+        <w:b/>
+      </w:rPr>
+      <w:fldChar w:fldCharType="separate"/>
+    </w:r>
+    <w:r>
+      <w:rPr>
+        <w:b/>
+        <w:noProof/>
+        <w:lang w:val="fr-FR"/>
+      </w:rPr>
+      <w:t>7</w:t>
+    </w:r>
+    <w:r>
+      <w:rPr>
+        <w:b/>
+      </w:rPr>
+      <w:fldChar w:fldCharType="end"/>
+    </w:r>
+    <w:r>
+      <w:rPr>
+        <w:lang w:val="fr-FR"/>
+      </w:rPr>
+      <w:t xml:space="preserve"> sur </w:t>
+    </w:r>
+    <w:r>
+      <w:rPr>
+        <w:b/>
+      </w:rPr>
+      <w:fldChar w:fldCharType="begin"/>
+    </w:r>
+    <w:r>
+      <w:rPr>
+        <w:b/>
+      </w:rPr>
+      <w:instrText>NUMPAGES  \* Arabic  \* MERGEFORMAT</w:instrText>
+    </w:r>
+    <w:r>
+      <w:rPr>
+        <w:b/>
+      </w:rPr>
+      <w:fldChar w:fldCharType="separate"/>
+    </w:r>
+    <w:r>
+      <w:rPr>
+        <w:b/>
+        <w:noProof/>
+        <w:lang w:val="fr-FR"/>
+      </w:rPr>
+      <w:t>7</w:t>
+    </w:r>
+    <w:r>
+      <w:rPr>
+        <w:b/>
+      </w:rPr>
+      <w:fldChar w:fldCharType="end"/>
+    </w:r>
+  </w:p>
+</w:ftr>
+</file>
+
+<file path=word/footnotes.xml><?xml version="1.0" encoding="utf-8"?>
+<w:footnotes xmlns:wpc="http://schemas.microsoft.com/office/word/2010/wordprocessingCanvas" xmlns:mc="http://schemas.openxmlformats.org/markup-compatibility/2006" xmlns:o="urn:schemas-microsoft-com:office:office" xmlns:r="http://schemas.openxmlformats.org/officeDocument/2006/relationships" xmlns:m="http://schemas.openxmlformats.org/officeDocument/2006/math" xmlns:v="urn:schemas-microsoft-com:vml" xmlns:wp14="http://schemas.microsoft.com/office/word/2010/wordprocessingDrawing" xmlns:wp="http://schemas.openxmlformats.org/drawingml/2006/wordprocessingDrawing" xmlns:w10="urn:schemas-microsoft-com:office:word" xmlns:w="http://schemas.openxmlformats.org/wordprocessingml/2006/main" xmlns:w14="http://schemas.microsoft.com/office/word/2010/wordml" xmlns:wpg="http://schemas.microsoft.com/office/word/2010/wordprocessingGroup" xmlns:wpi="http://schemas.microsoft.com/office/word/2010/wordprocessingInk" xmlns:wne="http://schemas.microsoft.com/office/word/2006/wordml" xmlns:wps="http://schemas.microsoft.com/office/word/2010/wordprocessingShape" mc:Ignorable="w14 wp14">
+  <w:footnote w:type="separator" w:id="-1">
+    <w:p>
+      <w:pPr>
+        <w:spacing w:after="0" w:line="240" w:lineRule="auto"/>
+      </w:pPr>
+      <w:r>
+        <w:separator/>
+      </w:r>
+    </w:p>
+  </w:footnote>
+  <w:footnote w:type="continuationSeparator" w:id="0">
+    <w:p>
+      <w:pPr>
+        <w:spacing w:after="0" w:line="240" w:lineRule="auto"/>
+      </w:pPr>
+      <w:r>
+        <w:continuationSeparator/>
+      </w:r>
+    </w:p>
+  </w:footnote>
+</w:footnotes>
+</file>
+
+<file path=word/header1.xml><?xml version="1.0" encoding="utf-8"?>
+<w:hdr xmlns:wpc="http://schemas.microsoft.com/office/word/2010/wordprocessingCanvas" xmlns:mc="http://schemas.openxmlformats.org/markup-compatibility/2006" xmlns:o="urn:schemas-microsoft-com:office:office" xmlns:r="http://schemas.openxmlformats.org/officeDocument/2006/relationships" xmlns:m="http://schemas.openxmlformats.org/officeDocument/2006/math" xmlns:v="urn:schemas-microsoft-com:vml" xmlns:wp14="http://schemas.microsoft.com/office/word/2010/wordprocessingDrawing" xmlns:wp="http://schemas.openxmlformats.org/drawingml/2006/wordprocessingDrawing" xmlns:w10="urn:schemas-microsoft-com:office:word" xmlns:w="http://schemas.openxmlformats.org/wordprocessingml/2006/main" xmlns:w14="http://schemas.microsoft.com/office/word/2010/wordml" xmlns:wpg="http://schemas.microsoft.com/office/word/2010/wordprocessingGroup" xmlns:wpi="http://schemas.microsoft.com/office/word/2010/wordprocessingInk" xmlns:wne="http://schemas.microsoft.com/office/word/2006/wordml" xmlns:wps="http://schemas.microsoft.com/office/word/2010/wordprocessingShape" mc:Ignorable="w14 wp14">
+  <w:p>
+    <w:pPr>
+      <w:pStyle w:val="En-tte"/>
+      <w:pBdr>
+        <w:bottom w:val="single" w:sz="4" w:space="1" w:color="auto"/>
+      </w:pBdr>
+    </w:pPr>
+    <w:r>
+      <w:t>SEEMULLER Julien</w:t>
+    </w:r>
+    <w:r>
+      <w:ptab w:relativeTo="margin" w:alignment="right" w:leader="none"/>
+    </w:r>
+    <w:r>
+      <w:fldChar w:fldCharType="begin"/>
+    </w:r>
+    <w:r>
+      <w:instrText xml:space="preserve"> TIME \@ "dd.MM.yyyy" </w:instrText>
+    </w:r>
+    <w:r>
+      <w:fldChar w:fldCharType="separate"/>
+    </w:r>
+    <w:r>
+      <w:rPr>
+        <w:noProof/>
+      </w:rPr>
+      <w:t>21.04.2015</w:t>
+    </w:r>
+    <w:r>
+      <w:fldChar w:fldCharType="end"/>
+    </w:r>
+  </w:p>
+</w:hdr>
 </file>
 
 <file path=word/numbering.xml><?xml version="1.0" encoding="utf-8"?>
@@ -3058,11 +5034,127 @@
       </w:pPr>
     </w:lvl>
   </w:abstractNum>
+  <w:abstractNum w:abstractNumId="2">
+    <w:nsid w:val="716B60B5"/>
+    <w:multiLevelType w:val="hybridMultilevel"/>
+    <w:tmpl w:val="AB22B9B4"/>
+    <w:lvl w:ilvl="0" w:tplc="100C0001">
+      <w:start w:val="1"/>
+      <w:numFmt w:val="bullet"/>
+      <w:lvlText w:val=""/>
+      <w:lvlJc w:val="left"/>
+      <w:pPr>
+        <w:ind w:left="720" w:hanging="360"/>
+      </w:pPr>
+      <w:rPr>
+        <w:rFonts w:ascii="Symbol" w:hAnsi="Symbol" w:hint="default"/>
+      </w:rPr>
+    </w:lvl>
+    <w:lvl w:ilvl="1" w:tplc="100C0003">
+      <w:start w:val="1"/>
+      <w:numFmt w:val="bullet"/>
+      <w:lvlText w:val="o"/>
+      <w:lvlJc w:val="left"/>
+      <w:pPr>
+        <w:ind w:left="1440" w:hanging="360"/>
+      </w:pPr>
+      <w:rPr>
+        <w:rFonts w:ascii="Courier New" w:hAnsi="Courier New" w:cs="Courier New" w:hint="default"/>
+      </w:rPr>
+    </w:lvl>
+    <w:lvl w:ilvl="2" w:tplc="100C0005" w:tentative="1">
+      <w:start w:val="1"/>
+      <w:numFmt w:val="bullet"/>
+      <w:lvlText w:val=""/>
+      <w:lvlJc w:val="left"/>
+      <w:pPr>
+        <w:ind w:left="2160" w:hanging="360"/>
+      </w:pPr>
+      <w:rPr>
+        <w:rFonts w:ascii="Wingdings" w:hAnsi="Wingdings" w:hint="default"/>
+      </w:rPr>
+    </w:lvl>
+    <w:lvl w:ilvl="3" w:tplc="100C0001" w:tentative="1">
+      <w:start w:val="1"/>
+      <w:numFmt w:val="bullet"/>
+      <w:lvlText w:val=""/>
+      <w:lvlJc w:val="left"/>
+      <w:pPr>
+        <w:ind w:left="2880" w:hanging="360"/>
+      </w:pPr>
+      <w:rPr>
+        <w:rFonts w:ascii="Symbol" w:hAnsi="Symbol" w:hint="default"/>
+      </w:rPr>
+    </w:lvl>
+    <w:lvl w:ilvl="4" w:tplc="100C0003" w:tentative="1">
+      <w:start w:val="1"/>
+      <w:numFmt w:val="bullet"/>
+      <w:lvlText w:val="o"/>
+      <w:lvlJc w:val="left"/>
+      <w:pPr>
+        <w:ind w:left="3600" w:hanging="360"/>
+      </w:pPr>
+      <w:rPr>
+        <w:rFonts w:ascii="Courier New" w:hAnsi="Courier New" w:cs="Courier New" w:hint="default"/>
+      </w:rPr>
+    </w:lvl>
+    <w:lvl w:ilvl="5" w:tplc="100C0005" w:tentative="1">
+      <w:start w:val="1"/>
+      <w:numFmt w:val="bullet"/>
+      <w:lvlText w:val=""/>
+      <w:lvlJc w:val="left"/>
+      <w:pPr>
+        <w:ind w:left="4320" w:hanging="360"/>
+      </w:pPr>
+      <w:rPr>
+        <w:rFonts w:ascii="Wingdings" w:hAnsi="Wingdings" w:hint="default"/>
+      </w:rPr>
+    </w:lvl>
+    <w:lvl w:ilvl="6" w:tplc="100C0001" w:tentative="1">
+      <w:start w:val="1"/>
+      <w:numFmt w:val="bullet"/>
+      <w:lvlText w:val=""/>
+      <w:lvlJc w:val="left"/>
+      <w:pPr>
+        <w:ind w:left="5040" w:hanging="360"/>
+      </w:pPr>
+      <w:rPr>
+        <w:rFonts w:ascii="Symbol" w:hAnsi="Symbol" w:hint="default"/>
+      </w:rPr>
+    </w:lvl>
+    <w:lvl w:ilvl="7" w:tplc="100C0003" w:tentative="1">
+      <w:start w:val="1"/>
+      <w:numFmt w:val="bullet"/>
+      <w:lvlText w:val="o"/>
+      <w:lvlJc w:val="left"/>
+      <w:pPr>
+        <w:ind w:left="5760" w:hanging="360"/>
+      </w:pPr>
+      <w:rPr>
+        <w:rFonts w:ascii="Courier New" w:hAnsi="Courier New" w:cs="Courier New" w:hint="default"/>
+      </w:rPr>
+    </w:lvl>
+    <w:lvl w:ilvl="8" w:tplc="100C0005" w:tentative="1">
+      <w:start w:val="1"/>
+      <w:numFmt w:val="bullet"/>
+      <w:lvlText w:val=""/>
+      <w:lvlJc w:val="left"/>
+      <w:pPr>
+        <w:ind w:left="6480" w:hanging="360"/>
+      </w:pPr>
+      <w:rPr>
+        <w:rFonts w:ascii="Wingdings" w:hAnsi="Wingdings" w:hint="default"/>
+      </w:rPr>
+    </w:lvl>
+  </w:abstractNum>
   <w:num w:numId="1">
     <w:abstractNumId w:val="0"/>
   </w:num>
   <w:num w:numId="2">
     <w:abstractNumId w:val="1"/>
+  </w:num>
+  <w:num w:numId="3">
+    <w:abstractNumId w:val="2"/>
   </w:num>
 </w:numbering>
 </file>
@@ -3305,6 +5397,30 @@
       <w:color w:val="4F81BD" w:themeColor="accent1"/>
     </w:rPr>
   </w:style>
+  <w:style w:type="paragraph" w:styleId="Titre4">
+    <w:name w:val="heading 4"/>
+    <w:basedOn w:val="Normal"/>
+    <w:next w:val="Normal"/>
+    <w:link w:val="Titre4Car"/>
+    <w:uiPriority w:val="9"/>
+    <w:unhideWhenUsed/>
+    <w:qFormat/>
+    <w:rsid w:val="00AB5250"/>
+    <w:pPr>
+      <w:keepNext/>
+      <w:keepLines/>
+      <w:spacing w:before="200" w:after="0"/>
+      <w:outlineLvl w:val="3"/>
+    </w:pPr>
+    <w:rPr>
+      <w:rFonts w:eastAsiaTheme="majorEastAsia" w:cstheme="majorBidi"/>
+      <w:b/>
+      <w:bCs/>
+      <w:i/>
+      <w:iCs/>
+      <w:color w:val="4F81BD" w:themeColor="accent1"/>
+    </w:rPr>
+  </w:style>
   <w:style w:type="character" w:default="1" w:styleId="Policepardfaut">
     <w:name w:val="Default Paragraph Font"/>
     <w:uiPriority w:val="1"/>
@@ -3597,6 +5713,77 @@
       <w:ind w:left="720"/>
       <w:contextualSpacing/>
     </w:pPr>
+  </w:style>
+  <w:style w:type="character" w:customStyle="1" w:styleId="Titre4Car">
+    <w:name w:val="Titre 4 Car"/>
+    <w:basedOn w:val="Policepardfaut"/>
+    <w:link w:val="Titre4"/>
+    <w:uiPriority w:val="9"/>
+    <w:rsid w:val="00AB5250"/>
+    <w:rPr>
+      <w:rFonts w:asciiTheme="majorHAnsi" w:eastAsiaTheme="majorEastAsia" w:hAnsiTheme="majorHAnsi" w:cstheme="majorBidi"/>
+      <w:b/>
+      <w:bCs/>
+      <w:i/>
+      <w:iCs/>
+      <w:color w:val="4F81BD" w:themeColor="accent1"/>
+      <w:sz w:val="20"/>
+      <w:szCs w:val="20"/>
+    </w:rPr>
+  </w:style>
+  <w:style w:type="paragraph" w:styleId="En-tte">
+    <w:name w:val="header"/>
+    <w:basedOn w:val="Normal"/>
+    <w:link w:val="En-tteCar"/>
+    <w:uiPriority w:val="99"/>
+    <w:unhideWhenUsed/>
+    <w:rsid w:val="00597E33"/>
+    <w:pPr>
+      <w:tabs>
+        <w:tab w:val="center" w:pos="4536"/>
+        <w:tab w:val="right" w:pos="9072"/>
+      </w:tabs>
+      <w:spacing w:after="0" w:line="240" w:lineRule="auto"/>
+    </w:pPr>
+  </w:style>
+  <w:style w:type="character" w:customStyle="1" w:styleId="En-tteCar">
+    <w:name w:val="En-tête Car"/>
+    <w:basedOn w:val="Policepardfaut"/>
+    <w:link w:val="En-tte"/>
+    <w:uiPriority w:val="99"/>
+    <w:rsid w:val="00597E33"/>
+    <w:rPr>
+      <w:rFonts w:asciiTheme="majorHAnsi" w:hAnsiTheme="majorHAnsi"/>
+      <w:sz w:val="20"/>
+      <w:szCs w:val="20"/>
+    </w:rPr>
+  </w:style>
+  <w:style w:type="paragraph" w:styleId="Pieddepage">
+    <w:name w:val="footer"/>
+    <w:basedOn w:val="Normal"/>
+    <w:link w:val="PieddepageCar"/>
+    <w:uiPriority w:val="99"/>
+    <w:unhideWhenUsed/>
+    <w:rsid w:val="00597E33"/>
+    <w:pPr>
+      <w:tabs>
+        <w:tab w:val="center" w:pos="4536"/>
+        <w:tab w:val="right" w:pos="9072"/>
+      </w:tabs>
+      <w:spacing w:after="0" w:line="240" w:lineRule="auto"/>
+    </w:pPr>
+  </w:style>
+  <w:style w:type="character" w:customStyle="1" w:styleId="PieddepageCar">
+    <w:name w:val="Pied de page Car"/>
+    <w:basedOn w:val="Policepardfaut"/>
+    <w:link w:val="Pieddepage"/>
+    <w:uiPriority w:val="99"/>
+    <w:rsid w:val="00597E33"/>
+    <w:rPr>
+      <w:rFonts w:asciiTheme="majorHAnsi" w:hAnsiTheme="majorHAnsi"/>
+      <w:sz w:val="20"/>
+      <w:szCs w:val="20"/>
+    </w:rPr>
   </w:style>
 </w:styles>
 </file>
@@ -3839,6 +6026,30 @@
       <w:color w:val="4F81BD" w:themeColor="accent1"/>
     </w:rPr>
   </w:style>
+  <w:style w:type="paragraph" w:styleId="Titre4">
+    <w:name w:val="heading 4"/>
+    <w:basedOn w:val="Normal"/>
+    <w:next w:val="Normal"/>
+    <w:link w:val="Titre4Car"/>
+    <w:uiPriority w:val="9"/>
+    <w:unhideWhenUsed/>
+    <w:qFormat/>
+    <w:rsid w:val="00AB5250"/>
+    <w:pPr>
+      <w:keepNext/>
+      <w:keepLines/>
+      <w:spacing w:before="200" w:after="0"/>
+      <w:outlineLvl w:val="3"/>
+    </w:pPr>
+    <w:rPr>
+      <w:rFonts w:eastAsiaTheme="majorEastAsia" w:cstheme="majorBidi"/>
+      <w:b/>
+      <w:bCs/>
+      <w:i/>
+      <w:iCs/>
+      <w:color w:val="4F81BD" w:themeColor="accent1"/>
+    </w:rPr>
+  </w:style>
   <w:style w:type="character" w:default="1" w:styleId="Policepardfaut">
     <w:name w:val="Default Paragraph Font"/>
     <w:uiPriority w:val="1"/>
@@ -4131,6 +6342,77 @@
       <w:ind w:left="720"/>
       <w:contextualSpacing/>
     </w:pPr>
+  </w:style>
+  <w:style w:type="character" w:customStyle="1" w:styleId="Titre4Car">
+    <w:name w:val="Titre 4 Car"/>
+    <w:basedOn w:val="Policepardfaut"/>
+    <w:link w:val="Titre4"/>
+    <w:uiPriority w:val="9"/>
+    <w:rsid w:val="00AB5250"/>
+    <w:rPr>
+      <w:rFonts w:asciiTheme="majorHAnsi" w:eastAsiaTheme="majorEastAsia" w:hAnsiTheme="majorHAnsi" w:cstheme="majorBidi"/>
+      <w:b/>
+      <w:bCs/>
+      <w:i/>
+      <w:iCs/>
+      <w:color w:val="4F81BD" w:themeColor="accent1"/>
+      <w:sz w:val="20"/>
+      <w:szCs w:val="20"/>
+    </w:rPr>
+  </w:style>
+  <w:style w:type="paragraph" w:styleId="En-tte">
+    <w:name w:val="header"/>
+    <w:basedOn w:val="Normal"/>
+    <w:link w:val="En-tteCar"/>
+    <w:uiPriority w:val="99"/>
+    <w:unhideWhenUsed/>
+    <w:rsid w:val="00597E33"/>
+    <w:pPr>
+      <w:tabs>
+        <w:tab w:val="center" w:pos="4536"/>
+        <w:tab w:val="right" w:pos="9072"/>
+      </w:tabs>
+      <w:spacing w:after="0" w:line="240" w:lineRule="auto"/>
+    </w:pPr>
+  </w:style>
+  <w:style w:type="character" w:customStyle="1" w:styleId="En-tteCar">
+    <w:name w:val="En-tête Car"/>
+    <w:basedOn w:val="Policepardfaut"/>
+    <w:link w:val="En-tte"/>
+    <w:uiPriority w:val="99"/>
+    <w:rsid w:val="00597E33"/>
+    <w:rPr>
+      <w:rFonts w:asciiTheme="majorHAnsi" w:hAnsiTheme="majorHAnsi"/>
+      <w:sz w:val="20"/>
+      <w:szCs w:val="20"/>
+    </w:rPr>
+  </w:style>
+  <w:style w:type="paragraph" w:styleId="Pieddepage">
+    <w:name w:val="footer"/>
+    <w:basedOn w:val="Normal"/>
+    <w:link w:val="PieddepageCar"/>
+    <w:uiPriority w:val="99"/>
+    <w:unhideWhenUsed/>
+    <w:rsid w:val="00597E33"/>
+    <w:pPr>
+      <w:tabs>
+        <w:tab w:val="center" w:pos="4536"/>
+        <w:tab w:val="right" w:pos="9072"/>
+      </w:tabs>
+      <w:spacing w:after="0" w:line="240" w:lineRule="auto"/>
+    </w:pPr>
+  </w:style>
+  <w:style w:type="character" w:customStyle="1" w:styleId="PieddepageCar">
+    <w:name w:val="Pied de page Car"/>
+    <w:basedOn w:val="Policepardfaut"/>
+    <w:link w:val="Pieddepage"/>
+    <w:uiPriority w:val="99"/>
+    <w:rsid w:val="00597E33"/>
+    <w:rPr>
+      <w:rFonts w:asciiTheme="majorHAnsi" w:hAnsiTheme="majorHAnsi"/>
+      <w:sz w:val="20"/>
+      <w:szCs w:val="20"/>
+    </w:rPr>
   </w:style>
 </w:styles>
 </file>
@@ -4323,6 +6605,13 @@
     <w:pitch w:val="variable"/>
     <w:sig w:usb0="E1002EFF" w:usb1="C000605B" w:usb2="00000029" w:usb3="00000000" w:csb0="000101FF" w:csb1="00000000"/>
   </w:font>
+  <w:font w:name="Arial Narrow">
+    <w:panose1 w:val="020B0606020202030204"/>
+    <w:charset w:val="00"/>
+    <w:family w:val="swiss"/>
+    <w:pitch w:val="variable"/>
+    <w:sig w:usb0="00000287" w:usb1="00000800" w:usb2="00000000" w:usb3="00000000" w:csb0="0000009F" w:csb1="00000000"/>
+  </w:font>
 </w:fonts>
 </file>
 
@@ -4341,10 +6630,13 @@
   </w:compat>
   <w:rsids>
     <w:rsidRoot w:val="00810871"/>
+    <w:rsid w:val="0048760A"/>
     <w:rsid w:val="005B2BB6"/>
     <w:rsid w:val="006649A2"/>
     <w:rsid w:val="006E5304"/>
     <w:rsid w:val="00810871"/>
+    <w:rsid w:val="00CD3326"/>
+    <w:rsid w:val="00FF3854"/>
   </w:rsids>
   <m:mathPr>
     <m:mathFont m:val="Cambria Math"/>
@@ -4573,6 +6865,14 @@
     <w:name w:val="8C3B0F4B031549EB927B1AB478A604F8"/>
     <w:rsid w:val="00810871"/>
   </w:style>
+  <w:style w:type="paragraph" w:customStyle="1" w:styleId="8DF0B2B95CDF4F7FBD4393428A7F57B9">
+    <w:name w:val="8DF0B2B95CDF4F7FBD4393428A7F57B9"/>
+    <w:rsid w:val="00FF3854"/>
+  </w:style>
+  <w:style w:type="paragraph" w:customStyle="1" w:styleId="C474115958E84D78927722DE4D827A81">
+    <w:name w:val="C474115958E84D78927722DE4D827A81"/>
+    <w:rsid w:val="00FF3854"/>
+  </w:style>
 </w:styles>
 </file>
 
@@ -4782,6 +7082,14 @@
   <w:style w:type="paragraph" w:customStyle="1" w:styleId="8C3B0F4B031549EB927B1AB478A604F8">
     <w:name w:val="8C3B0F4B031549EB927B1AB478A604F8"/>
     <w:rsid w:val="00810871"/>
+  </w:style>
+  <w:style w:type="paragraph" w:customStyle="1" w:styleId="8DF0B2B95CDF4F7FBD4393428A7F57B9">
+    <w:name w:val="8DF0B2B95CDF4F7FBD4393428A7F57B9"/>
+    <w:rsid w:val="00FF3854"/>
+  </w:style>
+  <w:style w:type="paragraph" w:customStyle="1" w:styleId="C474115958E84D78927722DE4D827A81">
+    <w:name w:val="C474115958E84D78927722DE4D827A81"/>
+    <w:rsid w:val="00FF3854"/>
   </w:style>
 </w:styles>
 </file>
@@ -5080,7 +7388,7 @@
 
 <file path=customXml/item1.xml><?xml version="1.0" encoding="utf-8"?>
 <CoverPageProperties xmlns="http://schemas.microsoft.com/office/2006/coverPageProps">
-  <PublishDate>2015-02-03T00:00:00</PublishDate>
+  <PublishDate>2015-04-21T00:00:00</PublishDate>
   <Abstract/>
   <CompanyAddress/>
   <CompanyPhone/>
@@ -5102,7 +7410,7 @@
 </file>
 
 <file path=customXml/itemProps2.xml><?xml version="1.0" encoding="utf-8"?>
-<ds:datastoreItem xmlns:ds="http://schemas.openxmlformats.org/officeDocument/2006/customXml" ds:itemID="{BA6A767C-D73B-4F3A-B1A7-EFE89D402455}">
+<ds:datastoreItem xmlns:ds="http://schemas.openxmlformats.org/officeDocument/2006/customXml" ds:itemID="{4AB9FD62-F86D-449E-8D96-FDE2934D8AA3}">
   <ds:schemaRefs>
     <ds:schemaRef ds:uri="http://schemas.openxmlformats.org/officeDocument/2006/bibliography"/>
   </ds:schemaRefs>

</xml_diff>